<commit_message>
-fixed fcounter BIFO algorithm
</commit_message>
<xml_diff>
--- a/ОС/labs/lab6/Отчет по лб.docx
+++ b/ОС/labs/lab6/Отчет по лб.docx
@@ -5,6 +5,7 @@
     <w:p>
       <w:pPr>
         <w:pStyle w:val="1"/>
+        <w:spacing w:line="360" w:lineRule="auto"/>
         <w:rPr>
           <w:rFonts w:cs="Times New Roman"/>
         </w:rPr>
@@ -18,14 +19,13 @@
     </w:p>
     <w:p>
       <w:pPr>
-        <w:rPr>
-          <w:rFonts w:ascii="Times New Roman" w:hAnsi="Times New Roman" w:cs="Times New Roman"/>
-          <w:sz w:val="28"/>
-          <w:szCs w:val="28"/>
-        </w:rPr>
-      </w:pPr>
-      <w:bookmarkStart w:id="0" w:name="_GoBack"/>
-      <w:bookmarkEnd w:id="0"/>
+        <w:spacing w:line="360" w:lineRule="auto"/>
+        <w:rPr>
+          <w:rFonts w:ascii="Times New Roman" w:hAnsi="Times New Roman" w:cs="Times New Roman"/>
+          <w:sz w:val="28"/>
+          <w:szCs w:val="28"/>
+        </w:rPr>
+      </w:pPr>
     </w:p>
     <w:p>
       <w:pPr>
@@ -45,20 +45,13 @@
           <w:sz w:val="28"/>
           <w:szCs w:val="28"/>
         </w:rPr>
-        <w:t xml:space="preserve">Изучение </w:t>
-      </w:r>
-      <w:r>
-        <w:rPr>
-          <w:rFonts w:ascii="Times New Roman" w:hAnsi="Times New Roman" w:cs="Times New Roman"/>
-          <w:sz w:val="28"/>
-          <w:szCs w:val="28"/>
-        </w:rPr>
-        <w:t>информационных структур ОС, получение навыков обработки массивов данных и отладки программ циклической структуры.</w:t>
+        <w:t>Исследовать стратегии и методы управления виртуальной памятью в современных ОС.</w:t>
       </w:r>
     </w:p>
     <w:p>
       <w:pPr>
         <w:pStyle w:val="1"/>
+        <w:spacing w:line="360" w:lineRule="auto"/>
         <w:rPr>
           <w:rFonts w:cs="Times New Roman"/>
         </w:rPr>
@@ -75,7 +68,7 @@
         <w:autoSpaceDE w:val="0"/>
         <w:autoSpaceDN w:val="0"/>
         <w:adjustRightInd w:val="0"/>
-        <w:spacing w:after="0" w:line="240" w:lineRule="auto"/>
+        <w:spacing w:after="0" w:line="360" w:lineRule="auto"/>
         <w:ind w:firstLine="567"/>
         <w:jc w:val="both"/>
         <w:rPr>
@@ -90,7 +83,7 @@
         <w:pStyle w:val="Default"/>
         <w:numPr>
           <w:ilvl w:val="0"/>
-          <w:numId w:val="24"/>
+          <w:numId w:val="26"/>
         </w:numPr>
         <w:spacing w:line="360" w:lineRule="auto"/>
         <w:ind w:left="0" w:firstLine="0"/>
@@ -105,152 +98,541 @@
           <w:sz w:val="28"/>
           <w:szCs w:val="28"/>
         </w:rPr>
-        <w:t xml:space="preserve">Согласно варианту №7 </w:t>
-      </w:r>
-      <w:r>
-        <w:rPr>
-          <w:sz w:val="28"/>
-          <w:szCs w:val="28"/>
-        </w:rPr>
-        <w:t>р</w:t>
-      </w:r>
-      <w:r>
-        <w:rPr>
-          <w:sz w:val="28"/>
-          <w:szCs w:val="28"/>
-        </w:rPr>
-        <w:t>азработать функцию сортировки включениями</w:t>
-      </w:r>
-      <w:r>
-        <w:rPr>
-          <w:sz w:val="28"/>
-          <w:szCs w:val="28"/>
-        </w:rPr>
-        <w:t xml:space="preserve"> </w:t>
-      </w:r>
-      <w:r>
-        <w:rPr>
-          <w:sz w:val="28"/>
-          <w:szCs w:val="28"/>
-        </w:rPr>
-        <w:t>таблицы дескрипторов файлов</w:t>
-      </w:r>
-      <w:r>
-        <w:rPr>
-          <w:sz w:val="28"/>
-          <w:szCs w:val="28"/>
-        </w:rPr>
-        <w:t>. Ключом для сортировки является</w:t>
-      </w:r>
-      <w:r>
-        <w:rPr>
-          <w:sz w:val="28"/>
-          <w:szCs w:val="28"/>
-        </w:rPr>
-        <w:t xml:space="preserve"> дат</w:t>
-      </w:r>
-      <w:r>
-        <w:rPr>
-          <w:sz w:val="28"/>
-          <w:szCs w:val="28"/>
-        </w:rPr>
-        <w:t>а</w:t>
-      </w:r>
-      <w:r>
-        <w:rPr>
-          <w:sz w:val="28"/>
-          <w:szCs w:val="28"/>
-        </w:rPr>
-        <w:t xml:space="preserve"> создания</w:t>
-      </w:r>
-      <w:r>
-        <w:rPr>
-          <w:sz w:val="28"/>
-          <w:szCs w:val="28"/>
-        </w:rPr>
-        <w:t xml:space="preserve"> файла. </w:t>
+        <w:t xml:space="preserve">Разработать программу, моделирующую работу алгоритмов замещения страниц </w:t>
+      </w:r>
+      <w:r>
+        <w:rPr>
+          <w:sz w:val="28"/>
+          <w:szCs w:val="28"/>
+          <w:lang w:val="en-US"/>
+        </w:rPr>
+        <w:t>FIFO</w:t>
+      </w:r>
+      <w:r>
+        <w:rPr>
+          <w:sz w:val="28"/>
+          <w:szCs w:val="28"/>
+        </w:rPr>
+        <w:t xml:space="preserve"> и </w:t>
+      </w:r>
+      <w:r>
+        <w:rPr>
+          <w:sz w:val="28"/>
+          <w:szCs w:val="28"/>
+          <w:lang w:val="en-US"/>
+        </w:rPr>
+        <w:t>BIFO</w:t>
+      </w:r>
+      <w:r>
+        <w:rPr>
+          <w:sz w:val="28"/>
+          <w:szCs w:val="28"/>
+        </w:rPr>
+        <w:t xml:space="preserve">. В алгоритме </w:t>
+      </w:r>
+      <w:r>
+        <w:rPr>
+          <w:sz w:val="28"/>
+          <w:szCs w:val="28"/>
+          <w:lang w:val="en-US"/>
+        </w:rPr>
+        <w:t>BIFO</w:t>
+      </w:r>
+      <w:r>
+        <w:rPr>
+          <w:sz w:val="28"/>
+          <w:szCs w:val="28"/>
+        </w:rPr>
+        <w:t xml:space="preserve"> последовательность обращений к страницам следует определить для каждого задания </w:t>
+      </w:r>
+      <w:r>
+        <w:rPr>
+          <w:bCs/>
+          <w:sz w:val="28"/>
+          <w:szCs w:val="28"/>
+          <w:lang w:val="en-US"/>
+        </w:rPr>
+        <w:t>J</w:t>
+      </w:r>
+      <w:r>
+        <w:rPr>
+          <w:bCs/>
+          <w:sz w:val="28"/>
+          <w:szCs w:val="28"/>
+          <w:vertAlign w:val="subscript"/>
+        </w:rPr>
+        <w:t>1</w:t>
+      </w:r>
+      <w:r>
+        <w:rPr>
+          <w:bCs/>
+          <w:sz w:val="28"/>
+          <w:szCs w:val="28"/>
+        </w:rPr>
+        <w:t xml:space="preserve">, ..., </w:t>
+      </w:r>
+      <w:r>
+        <w:rPr>
+          <w:bCs/>
+          <w:sz w:val="28"/>
+          <w:szCs w:val="28"/>
+          <w:lang w:val="en-US"/>
+        </w:rPr>
+        <w:t>J</w:t>
+      </w:r>
+      <w:r>
+        <w:rPr>
+          <w:bCs/>
+          <w:sz w:val="28"/>
+          <w:szCs w:val="28"/>
+          <w:vertAlign w:val="subscript"/>
+          <w:lang w:val="en-US"/>
+        </w:rPr>
+        <w:t>M</w:t>
+      </w:r>
+      <w:r>
+        <w:rPr>
+          <w:sz w:val="28"/>
+          <w:szCs w:val="28"/>
+        </w:rPr>
+        <w:t>.</w:t>
       </w:r>
     </w:p>
     <w:p>
       <w:pPr>
-        <w:pStyle w:val="Default"/>
+        <w:pStyle w:val="a6"/>
+        <w:widowControl w:val="0"/>
         <w:numPr>
           <w:ilvl w:val="0"/>
-          <w:numId w:val="24"/>
+          <w:numId w:val="26"/>
         </w:numPr>
-        <w:spacing w:line="360" w:lineRule="auto"/>
+        <w:suppressAutoHyphens/>
+        <w:spacing w:after="0" w:line="360" w:lineRule="auto"/>
         <w:ind w:left="0" w:firstLine="0"/>
         <w:jc w:val="both"/>
         <w:rPr>
-          <w:sz w:val="28"/>
-          <w:szCs w:val="28"/>
-        </w:rPr>
-      </w:pPr>
-      <w:r>
-        <w:rPr>
-          <w:sz w:val="28"/>
-          <w:szCs w:val="28"/>
-        </w:rPr>
-        <w:t xml:space="preserve">Таблицу дескрипторов представить массивом структур. Дескриптор должен содержать имя файла (не более 8 символов), тип файла (не более 3 символов), дату создания (в формате чч.мм.гг), количество обращений (целое число), размер файла (целое число), время последней модификации(в формате час.мин). </w:t>
+          <w:rFonts w:ascii="Times New Roman" w:hAnsi="Times New Roman" w:cs="Times New Roman"/>
+          <w:sz w:val="28"/>
+          <w:szCs w:val="28"/>
+        </w:rPr>
+      </w:pPr>
+      <w:r>
+        <w:rPr>
+          <w:rFonts w:ascii="Times New Roman" w:hAnsi="Times New Roman" w:cs="Times New Roman"/>
+          <w:sz w:val="28"/>
+          <w:szCs w:val="28"/>
+        </w:rPr>
+        <w:t>Исходные данные к программе:</w:t>
       </w:r>
     </w:p>
     <w:p>
       <w:pPr>
-        <w:pStyle w:val="Default"/>
+        <w:pStyle w:val="a6"/>
+        <w:widowControl w:val="0"/>
         <w:numPr>
           <w:ilvl w:val="0"/>
-          <w:numId w:val="24"/>
+          <w:numId w:val="27"/>
         </w:numPr>
-        <w:spacing w:line="360" w:lineRule="auto"/>
+        <w:suppressAutoHyphens/>
+        <w:spacing w:after="0" w:line="360" w:lineRule="auto"/>
+        <w:ind w:left="0" w:firstLine="567"/>
+        <w:jc w:val="both"/>
+        <w:rPr>
+          <w:rFonts w:ascii="Times New Roman" w:hAnsi="Times New Roman" w:cs="Times New Roman"/>
+          <w:sz w:val="28"/>
+          <w:szCs w:val="28"/>
+        </w:rPr>
+      </w:pPr>
+      <w:r>
+        <w:rPr>
+          <w:rFonts w:ascii="Times New Roman" w:hAnsi="Times New Roman" w:cs="Times New Roman"/>
+          <w:sz w:val="28"/>
+          <w:szCs w:val="28"/>
+        </w:rPr>
+        <w:t>объём оперативной памяти в страницах (</w:t>
+      </w:r>
+      <w:r>
+        <w:rPr>
+          <w:rFonts w:ascii="Times New Roman" w:hAnsi="Times New Roman" w:cs="Times New Roman"/>
+          <w:bCs/>
+          <w:sz w:val="28"/>
+          <w:szCs w:val="28"/>
+          <w:lang w:val="en-US"/>
+        </w:rPr>
+        <w:t>V</w:t>
+      </w:r>
+      <w:r>
+        <w:rPr>
+          <w:rFonts w:ascii="Times New Roman" w:hAnsi="Times New Roman" w:cs="Times New Roman"/>
+          <w:sz w:val="28"/>
+          <w:szCs w:val="28"/>
+        </w:rPr>
+        <w:t>оп);</w:t>
+      </w:r>
+    </w:p>
+    <w:p>
+      <w:pPr>
+        <w:pStyle w:val="a6"/>
+        <w:widowControl w:val="0"/>
+        <w:numPr>
+          <w:ilvl w:val="0"/>
+          <w:numId w:val="27"/>
+        </w:numPr>
+        <w:suppressAutoHyphens/>
+        <w:spacing w:after="0" w:line="360" w:lineRule="auto"/>
+        <w:ind w:left="0" w:firstLine="567"/>
+        <w:jc w:val="both"/>
+        <w:rPr>
+          <w:rFonts w:ascii="Times New Roman" w:hAnsi="Times New Roman" w:cs="Times New Roman"/>
+          <w:sz w:val="28"/>
+          <w:szCs w:val="28"/>
+        </w:rPr>
+      </w:pPr>
+      <w:r>
+        <w:rPr>
+          <w:rFonts w:ascii="Times New Roman" w:hAnsi="Times New Roman" w:cs="Times New Roman"/>
+          <w:sz w:val="28"/>
+          <w:szCs w:val="28"/>
+        </w:rPr>
+        <w:t xml:space="preserve">последовательность обращений к страницам </w:t>
+      </w:r>
+      <w:r>
+        <w:rPr>
+          <w:rFonts w:ascii="Times New Roman" w:hAnsi="Times New Roman" w:cs="Times New Roman"/>
+          <w:bCs/>
+          <w:sz w:val="28"/>
+          <w:szCs w:val="28"/>
+          <w:lang w:val="en-US"/>
+        </w:rPr>
+        <w:t>REF</w:t>
+      </w:r>
+      <w:r>
+        <w:rPr>
+          <w:rFonts w:ascii="Times New Roman" w:hAnsi="Times New Roman" w:cs="Times New Roman"/>
+          <w:bCs/>
+          <w:sz w:val="28"/>
+          <w:szCs w:val="28"/>
+        </w:rPr>
+        <w:t xml:space="preserve">(1), </w:t>
+      </w:r>
+      <w:r>
+        <w:rPr>
+          <w:rFonts w:ascii="Times New Roman" w:hAnsi="Times New Roman" w:cs="Times New Roman"/>
+          <w:bCs/>
+          <w:sz w:val="28"/>
+          <w:szCs w:val="28"/>
+          <w:lang w:val="en-US"/>
+        </w:rPr>
+        <w:t>REF</w:t>
+      </w:r>
+      <w:r>
+        <w:rPr>
+          <w:rFonts w:ascii="Times New Roman" w:hAnsi="Times New Roman" w:cs="Times New Roman"/>
+          <w:bCs/>
+          <w:sz w:val="28"/>
+          <w:szCs w:val="28"/>
+        </w:rPr>
+        <w:t xml:space="preserve">(2), ..., </w:t>
+      </w:r>
+      <w:r>
+        <w:rPr>
+          <w:rFonts w:ascii="Times New Roman" w:hAnsi="Times New Roman" w:cs="Times New Roman"/>
+          <w:bCs/>
+          <w:sz w:val="28"/>
+          <w:szCs w:val="28"/>
+          <w:lang w:val="en-US"/>
+        </w:rPr>
+        <w:t>REF</w:t>
+      </w:r>
+      <w:r>
+        <w:rPr>
+          <w:rFonts w:ascii="Times New Roman" w:hAnsi="Times New Roman" w:cs="Times New Roman"/>
+          <w:bCs/>
+          <w:sz w:val="28"/>
+          <w:szCs w:val="28"/>
+        </w:rPr>
+        <w:t>(</w:t>
+      </w:r>
+      <w:r>
+        <w:rPr>
+          <w:rFonts w:ascii="Times New Roman" w:hAnsi="Times New Roman" w:cs="Times New Roman"/>
+          <w:bCs/>
+          <w:sz w:val="28"/>
+          <w:szCs w:val="28"/>
+          <w:lang w:val="en-US"/>
+        </w:rPr>
+        <w:t>N</w:t>
+      </w:r>
+      <w:r>
+        <w:rPr>
+          <w:rFonts w:ascii="Times New Roman" w:hAnsi="Times New Roman" w:cs="Times New Roman"/>
+          <w:bCs/>
+          <w:sz w:val="28"/>
+          <w:szCs w:val="28"/>
+        </w:rPr>
+        <w:t>)</w:t>
+      </w:r>
+      <w:r>
+        <w:rPr>
+          <w:rFonts w:ascii="Times New Roman" w:hAnsi="Times New Roman" w:cs="Times New Roman"/>
+          <w:sz w:val="28"/>
+          <w:szCs w:val="28"/>
+        </w:rPr>
+        <w:t>;</w:t>
+      </w:r>
+    </w:p>
+    <w:p>
+      <w:pPr>
+        <w:pStyle w:val="a6"/>
+        <w:widowControl w:val="0"/>
+        <w:numPr>
+          <w:ilvl w:val="0"/>
+          <w:numId w:val="26"/>
+        </w:numPr>
+        <w:suppressAutoHyphens/>
+        <w:spacing w:after="0" w:line="360" w:lineRule="auto"/>
         <w:ind w:left="0" w:firstLine="0"/>
         <w:jc w:val="both"/>
         <w:rPr>
-          <w:sz w:val="28"/>
-          <w:szCs w:val="28"/>
-        </w:rPr>
-      </w:pPr>
-      <w:r>
-        <w:rPr>
-          <w:sz w:val="28"/>
-          <w:szCs w:val="28"/>
-        </w:rPr>
-        <w:t>В главной программе предусмотреть ввод и вывод исходных данных и результатов, а так же</w:t>
-      </w:r>
-      <w:r>
-        <w:rPr>
-          <w:sz w:val="28"/>
-          <w:szCs w:val="28"/>
-        </w:rPr>
-        <w:t xml:space="preserve"> обращение к функции сортировки. Г</w:t>
-      </w:r>
-      <w:r>
-        <w:rPr>
-          <w:sz w:val="28"/>
-          <w:szCs w:val="28"/>
-        </w:rPr>
-        <w:t>лобальные переменные не использовать.</w:t>
+          <w:rFonts w:ascii="Times New Roman" w:hAnsi="Times New Roman" w:cs="Times New Roman"/>
+          <w:sz w:val="28"/>
+          <w:szCs w:val="28"/>
+        </w:rPr>
+      </w:pPr>
+      <w:r>
+        <w:rPr>
+          <w:rFonts w:ascii="Times New Roman" w:hAnsi="Times New Roman" w:cs="Times New Roman"/>
+          <w:sz w:val="28"/>
+          <w:szCs w:val="28"/>
+        </w:rPr>
+        <w:t>Результаты:</w:t>
       </w:r>
     </w:p>
     <w:p>
       <w:pPr>
-        <w:pStyle w:val="1"/>
-        <w:rPr>
-          <w:rFonts w:cs="Times New Roman"/>
-        </w:rPr>
-      </w:pPr>
-      <w:r>
-        <w:rPr>
-          <w:rFonts w:cs="Times New Roman"/>
-        </w:rPr>
-        <w:t>ОПИСАНИЕ ИСПОЛЬЗУЕМЫХ СТРУКТУР ДАННЫХ</w:t>
+        <w:pStyle w:val="a6"/>
+        <w:widowControl w:val="0"/>
+        <w:numPr>
+          <w:ilvl w:val="0"/>
+          <w:numId w:val="28"/>
+        </w:numPr>
+        <w:suppressAutoHyphens/>
+        <w:spacing w:after="0" w:line="360" w:lineRule="auto"/>
+        <w:ind w:left="0" w:firstLine="567"/>
+        <w:jc w:val="both"/>
+        <w:rPr>
+          <w:rFonts w:ascii="Times New Roman" w:hAnsi="Times New Roman" w:cs="Times New Roman"/>
+          <w:sz w:val="28"/>
+          <w:szCs w:val="28"/>
+        </w:rPr>
+      </w:pPr>
+      <w:r>
+        <w:rPr>
+          <w:rFonts w:ascii="Times New Roman" w:hAnsi="Times New Roman" w:cs="Times New Roman"/>
+          <w:sz w:val="28"/>
+          <w:szCs w:val="28"/>
+        </w:rPr>
+        <w:t xml:space="preserve">план размещения страниц в оперативной (реальной) памяти в моменты времени </w:t>
+      </w:r>
+      <w:r>
+        <w:rPr>
+          <w:rFonts w:ascii="Times New Roman" w:hAnsi="Times New Roman" w:cs="Times New Roman"/>
+          <w:bCs/>
+          <w:sz w:val="28"/>
+          <w:szCs w:val="28"/>
+          <w:lang w:val="en-US"/>
+        </w:rPr>
+        <w:t>t</w:t>
+      </w:r>
+      <w:r>
+        <w:rPr>
+          <w:rFonts w:ascii="Times New Roman" w:hAnsi="Times New Roman" w:cs="Times New Roman"/>
+          <w:bCs/>
+          <w:sz w:val="28"/>
+          <w:szCs w:val="28"/>
+          <w:vertAlign w:val="subscript"/>
+        </w:rPr>
+        <w:t>1</w:t>
+      </w:r>
+      <w:r>
+        <w:rPr>
+          <w:rFonts w:ascii="Times New Roman" w:hAnsi="Times New Roman" w:cs="Times New Roman"/>
+          <w:bCs/>
+          <w:sz w:val="28"/>
+          <w:szCs w:val="28"/>
+        </w:rPr>
+        <w:t xml:space="preserve">, ..., </w:t>
+      </w:r>
+      <w:r>
+        <w:rPr>
+          <w:rFonts w:ascii="Times New Roman" w:hAnsi="Times New Roman" w:cs="Times New Roman"/>
+          <w:bCs/>
+          <w:sz w:val="28"/>
+          <w:szCs w:val="28"/>
+          <w:lang w:val="en-US"/>
+        </w:rPr>
+        <w:t>t</w:t>
+      </w:r>
+      <w:r>
+        <w:rPr>
+          <w:rFonts w:ascii="Times New Roman" w:hAnsi="Times New Roman" w:cs="Times New Roman"/>
+          <w:bCs/>
+          <w:sz w:val="28"/>
+          <w:szCs w:val="28"/>
+          <w:vertAlign w:val="subscript"/>
+          <w:lang w:val="en-US"/>
+        </w:rPr>
+        <w:t>N</w:t>
+      </w:r>
+      <w:r>
+        <w:rPr>
+          <w:rFonts w:ascii="Times New Roman" w:hAnsi="Times New Roman" w:cs="Times New Roman"/>
+          <w:sz w:val="28"/>
+          <w:szCs w:val="28"/>
+        </w:rPr>
+        <w:t>;</w:t>
       </w:r>
     </w:p>
     <w:p>
       <w:pPr>
+        <w:pStyle w:val="a6"/>
+        <w:widowControl w:val="0"/>
+        <w:numPr>
+          <w:ilvl w:val="0"/>
+          <w:numId w:val="28"/>
+        </w:numPr>
+        <w:suppressAutoHyphens/>
+        <w:spacing w:after="0" w:line="360" w:lineRule="auto"/>
+        <w:ind w:left="0" w:firstLine="567"/>
+        <w:jc w:val="both"/>
+        <w:rPr>
+          <w:rFonts w:ascii="Times New Roman" w:hAnsi="Times New Roman" w:cs="Times New Roman"/>
+          <w:sz w:val="28"/>
+          <w:szCs w:val="28"/>
+        </w:rPr>
+      </w:pPr>
+      <w:r>
+        <w:rPr>
+          <w:rFonts w:ascii="Times New Roman" w:hAnsi="Times New Roman" w:cs="Times New Roman"/>
+          <w:sz w:val="28"/>
+          <w:szCs w:val="28"/>
+        </w:rPr>
+        <w:t>число страничных прерываний из-за отсутствия необходимой страницы (</w:t>
+      </w:r>
+      <w:r>
+        <w:rPr>
+          <w:rFonts w:ascii="Times New Roman" w:hAnsi="Times New Roman" w:cs="Times New Roman"/>
+          <w:bCs/>
+          <w:sz w:val="28"/>
+          <w:szCs w:val="28"/>
+          <w:lang w:val="en-US"/>
+        </w:rPr>
+        <w:t>N</w:t>
+      </w:r>
+      <w:r>
+        <w:rPr>
+          <w:rFonts w:ascii="Times New Roman" w:hAnsi="Times New Roman" w:cs="Times New Roman"/>
+          <w:sz w:val="28"/>
+          <w:szCs w:val="28"/>
+          <w:vertAlign w:val="subscript"/>
+        </w:rPr>
+        <w:t>стр</w:t>
+      </w:r>
+      <w:r>
+        <w:rPr>
+          <w:rFonts w:ascii="Times New Roman" w:hAnsi="Times New Roman" w:cs="Times New Roman"/>
+          <w:sz w:val="28"/>
+          <w:szCs w:val="28"/>
+        </w:rPr>
+        <w:t>)</w:t>
+      </w:r>
+      <w:r>
+        <w:rPr>
+          <w:rFonts w:ascii="Times New Roman" w:hAnsi="Times New Roman" w:cs="Times New Roman"/>
+          <w:sz w:val="28"/>
+          <w:szCs w:val="28"/>
+        </w:rPr>
+        <w:t>.</w:t>
+      </w:r>
+    </w:p>
+    <w:p>
+      <w:pPr>
+        <w:pStyle w:val="a6"/>
+        <w:widowControl w:val="0"/>
+        <w:numPr>
+          <w:ilvl w:val="0"/>
+          <w:numId w:val="26"/>
+        </w:numPr>
+        <w:suppressAutoHyphens/>
+        <w:spacing w:after="0" w:line="360" w:lineRule="auto"/>
+        <w:ind w:left="0" w:firstLine="0"/>
+        <w:jc w:val="both"/>
+        <w:rPr>
+          <w:rFonts w:ascii="Times New Roman" w:hAnsi="Times New Roman" w:cs="Times New Roman"/>
+          <w:sz w:val="28"/>
+          <w:szCs w:val="28"/>
+        </w:rPr>
+      </w:pPr>
+      <w:r>
+        <w:rPr>
+          <w:rFonts w:ascii="Times New Roman" w:hAnsi="Times New Roman" w:cs="Times New Roman"/>
+          <w:sz w:val="28"/>
+          <w:szCs w:val="28"/>
+        </w:rPr>
+        <w:t xml:space="preserve">Исследовать пространственные и временные характеристики разработанной программы для следующих значений </w:t>
+      </w:r>
+      <w:r>
+        <w:rPr>
+          <w:rFonts w:ascii="Times New Roman" w:hAnsi="Times New Roman" w:cs="Times New Roman"/>
+          <w:bCs/>
+          <w:sz w:val="28"/>
+          <w:szCs w:val="28"/>
+          <w:lang w:val="en-US"/>
+        </w:rPr>
+        <w:t>N</w:t>
+      </w:r>
+      <w:r>
+        <w:rPr>
+          <w:rFonts w:ascii="Times New Roman" w:hAnsi="Times New Roman" w:cs="Times New Roman"/>
+          <w:sz w:val="28"/>
+          <w:szCs w:val="28"/>
+        </w:rPr>
+        <w:t xml:space="preserve"> = 10, 20, 30.</w:t>
+      </w:r>
+    </w:p>
+    <w:p>
+      <w:pPr>
+        <w:pStyle w:val="a6"/>
+        <w:widowControl w:val="0"/>
+        <w:numPr>
+          <w:ilvl w:val="0"/>
+          <w:numId w:val="26"/>
+        </w:numPr>
+        <w:suppressAutoHyphens/>
+        <w:spacing w:after="0" w:line="360" w:lineRule="auto"/>
+        <w:ind w:left="0" w:firstLine="0"/>
+        <w:jc w:val="both"/>
+        <w:rPr>
+          <w:rFonts w:ascii="Times New Roman" w:hAnsi="Times New Roman" w:cs="Times New Roman"/>
+          <w:sz w:val="28"/>
+          <w:szCs w:val="28"/>
+        </w:rPr>
+      </w:pPr>
+      <w:r>
+        <w:rPr>
+          <w:rFonts w:ascii="Times New Roman" w:hAnsi="Times New Roman" w:cs="Times New Roman"/>
+          <w:sz w:val="28"/>
+          <w:szCs w:val="28"/>
+        </w:rPr>
+        <w:t>Сравнить результаты моделирования для заданных алгоритмов замещения страниц.</w:t>
+      </w:r>
+    </w:p>
+    <w:p>
+      <w:pPr>
+        <w:pStyle w:val="Default"/>
         <w:spacing w:line="360" w:lineRule="auto"/>
         <w:jc w:val="both"/>
         <w:rPr>
-          <w:rFonts w:ascii="Times New Roman" w:hAnsi="Times New Roman" w:cs="Times New Roman"/>
           <w:sz w:val="28"/>
           <w:szCs w:val="28"/>
         </w:rPr>
@@ -258,6 +640,110 @@
     </w:p>
     <w:p>
       <w:pPr>
+        <w:pStyle w:val="1"/>
+        <w:spacing w:line="360" w:lineRule="auto"/>
+        <w:rPr>
+          <w:rFonts w:cs="Times New Roman"/>
+        </w:rPr>
+      </w:pPr>
+      <w:r>
+        <w:rPr>
+          <w:rFonts w:cs="Times New Roman"/>
+        </w:rPr>
+        <w:t>ОПИСАНИЕ ПРОГРАММЫ</w:t>
+      </w:r>
+    </w:p>
+    <w:p>
+      <w:pPr>
+        <w:ind w:firstLine="360"/>
+      </w:pPr>
+      <w:r>
+        <w:t xml:space="preserve">При запуске программы реализующей алгоритм замещения страниц </w:t>
+      </w:r>
+      <w:r>
+        <w:rPr>
+          <w:lang w:val="en-US"/>
+        </w:rPr>
+        <w:t>FIFO</w:t>
+      </w:r>
+      <w:r>
+        <w:t>, пользователю предлагается ввести объем оперативной памяти в страницах(</w:t>
+      </w:r>
+      <w:r>
+        <w:rPr>
+          <w:lang w:val="en-US"/>
+        </w:rPr>
+        <w:t>RAM</w:t>
+      </w:r>
+      <w:r>
+        <w:t xml:space="preserve"> </w:t>
+      </w:r>
+      <w:r>
+        <w:rPr>
+          <w:lang w:val="en-US"/>
+        </w:rPr>
+        <w:t>volume</w:t>
+      </w:r>
+      <w:r>
+        <w:t>), максимальный номер страницы для генерации (</w:t>
+      </w:r>
+      <w:r>
+        <w:rPr>
+          <w:lang w:val="en-US"/>
+        </w:rPr>
+        <w:t>maxRefValue</w:t>
+      </w:r>
+      <w:r>
+        <w:t xml:space="preserve">) </w:t>
+      </w:r>
+      <w:r>
+        <w:t xml:space="preserve">и количество операций. </w:t>
+      </w:r>
+      <w:r>
+        <w:t>Последовательность страниц выбирается с помощью генератора слу</w:t>
+      </w:r>
+      <w:r>
+        <w:t>ч</w:t>
+      </w:r>
+      <w:r>
+        <w:t xml:space="preserve">айных чисел. </w:t>
+      </w:r>
+      <w:r>
+        <w:t xml:space="preserve">Далее </w:t>
+      </w:r>
+      <w:r>
+        <w:t xml:space="preserve">на экран выводится номер момента </w:t>
+      </w:r>
+      <w:r>
+        <w:lastRenderedPageBreak/>
+        <w:t>времени, план размещения страниц, а так же флаг</w:t>
+      </w:r>
+      <w:r>
+        <w:t xml:space="preserve"> – </w:t>
+      </w:r>
+      <w:r>
+        <w:rPr>
+          <w:lang w:val="en-US"/>
+        </w:rPr>
+        <w:t>F</w:t>
+      </w:r>
+      <w:r>
+        <w:t xml:space="preserve"> если произошло замещение.</w:t>
+      </w:r>
+      <w:r>
+        <w:t xml:space="preserve"> </w:t>
+      </w:r>
+      <w:r>
+        <w:t>По завершению работы программы выводится количество страничных прерываний</w:t>
+      </w:r>
+      <w:bookmarkStart w:id="0" w:name="_GoBack"/>
+      <w:bookmarkEnd w:id="0"/>
+      <w:r>
+        <w:t>.</w:t>
+      </w:r>
+    </w:p>
+    <w:p>
+      <w:pPr>
         <w:spacing w:line="360" w:lineRule="auto"/>
         <w:jc w:val="both"/>
         <w:rPr>
@@ -266,249 +752,65 @@
           <w:szCs w:val="28"/>
         </w:rPr>
       </w:pPr>
-      <w:r>
-        <w:rPr>
-          <w:rFonts w:ascii="Times New Roman" w:hAnsi="Times New Roman" w:cs="Times New Roman"/>
-          <w:sz w:val="28"/>
-          <w:szCs w:val="28"/>
-        </w:rPr>
-        <w:t>В программной реализации</w:t>
-      </w:r>
-      <w:r>
-        <w:rPr>
-          <w:rFonts w:ascii="Times New Roman" w:hAnsi="Times New Roman" w:cs="Times New Roman"/>
-          <w:sz w:val="28"/>
-          <w:szCs w:val="28"/>
-        </w:rPr>
-        <w:t xml:space="preserve"> на языке </w:t>
-      </w:r>
-      <w:r>
-        <w:rPr>
-          <w:rFonts w:ascii="Times New Roman" w:hAnsi="Times New Roman" w:cs="Times New Roman"/>
-          <w:sz w:val="28"/>
-          <w:szCs w:val="28"/>
-          <w:lang w:val="en-US"/>
-        </w:rPr>
-        <w:t>C</w:t>
-      </w:r>
-      <w:r>
-        <w:rPr>
-          <w:rFonts w:ascii="Times New Roman" w:hAnsi="Times New Roman" w:cs="Times New Roman"/>
-          <w:sz w:val="28"/>
-          <w:szCs w:val="28"/>
-        </w:rPr>
-        <w:t>,</w:t>
-      </w:r>
-      <w:r>
-        <w:rPr>
-          <w:rFonts w:ascii="Times New Roman" w:hAnsi="Times New Roman" w:cs="Times New Roman"/>
-          <w:sz w:val="28"/>
-          <w:szCs w:val="28"/>
-        </w:rPr>
-        <w:t xml:space="preserve"> </w:t>
-      </w:r>
-      <w:r>
-        <w:rPr>
-          <w:rFonts w:ascii="Times New Roman" w:hAnsi="Times New Roman" w:cs="Times New Roman"/>
-          <w:sz w:val="28"/>
-          <w:szCs w:val="28"/>
-        </w:rPr>
-        <w:t xml:space="preserve">каждый элемент массива имеет </w:t>
-      </w:r>
-      <w:r>
-        <w:rPr>
-          <w:rFonts w:ascii="Times New Roman" w:hAnsi="Times New Roman" w:cs="Times New Roman"/>
-          <w:sz w:val="28"/>
-          <w:szCs w:val="28"/>
-        </w:rPr>
-        <w:t>структур</w:t>
-      </w:r>
-      <w:r>
-        <w:rPr>
-          <w:rFonts w:ascii="Times New Roman" w:hAnsi="Times New Roman" w:cs="Times New Roman"/>
-          <w:sz w:val="28"/>
-          <w:szCs w:val="28"/>
-        </w:rPr>
-        <w:t>у</w:t>
-      </w:r>
-      <w:r>
-        <w:rPr>
-          <w:rFonts w:ascii="Times New Roman" w:hAnsi="Times New Roman" w:cs="Times New Roman"/>
-          <w:sz w:val="28"/>
-          <w:szCs w:val="28"/>
-        </w:rPr>
-        <w:t xml:space="preserve"> вид</w:t>
-      </w:r>
-      <w:r>
-        <w:rPr>
-          <w:rFonts w:ascii="Times New Roman" w:hAnsi="Times New Roman" w:cs="Times New Roman"/>
-          <w:sz w:val="28"/>
-          <w:szCs w:val="28"/>
-        </w:rPr>
-        <w:t>а</w:t>
-      </w:r>
-      <w:r>
-        <w:rPr>
-          <w:rFonts w:ascii="Times New Roman" w:hAnsi="Times New Roman" w:cs="Times New Roman"/>
-          <w:sz w:val="28"/>
-          <w:szCs w:val="28"/>
-        </w:rPr>
-        <w:t>:</w:t>
-      </w:r>
     </w:p>
     <w:p>
       <w:pPr>
-        <w:rPr>
-          <w:rFonts w:ascii="Times New Roman" w:hAnsi="Times New Roman" w:cs="Times New Roman"/>
-          <w:sz w:val="28"/>
-          <w:szCs w:val="28"/>
-          <w:lang w:val="en-US"/>
-        </w:rPr>
-      </w:pPr>
-      <w:r>
-        <w:rPr>
-          <w:rFonts w:ascii="Times New Roman" w:hAnsi="Times New Roman" w:cs="Times New Roman"/>
-          <w:sz w:val="28"/>
-          <w:szCs w:val="28"/>
-          <w:lang w:val="en-US"/>
-        </w:rPr>
-        <w:t>struct fileDescription_t{</w:t>
-      </w:r>
-      <w:r>
-        <w:rPr>
-          <w:rFonts w:ascii="Times New Roman" w:hAnsi="Times New Roman" w:cs="Times New Roman"/>
-          <w:sz w:val="28"/>
-          <w:szCs w:val="28"/>
-          <w:lang w:val="en-US"/>
-        </w:rPr>
-        <w:br/>
-        <w:t xml:space="preserve">    char name[9];</w:t>
-      </w:r>
-      <w:r>
-        <w:rPr>
-          <w:rFonts w:ascii="Times New Roman" w:hAnsi="Times New Roman" w:cs="Times New Roman"/>
-          <w:sz w:val="28"/>
-          <w:szCs w:val="28"/>
-          <w:lang w:val="en-US"/>
-        </w:rPr>
-        <w:br/>
-        <w:t xml:space="preserve">    char type[4];</w:t>
-      </w:r>
-      <w:r>
-        <w:rPr>
-          <w:rFonts w:ascii="Times New Roman" w:hAnsi="Times New Roman" w:cs="Times New Roman"/>
-          <w:sz w:val="28"/>
-          <w:szCs w:val="28"/>
-          <w:lang w:val="en-US"/>
-        </w:rPr>
-        <w:br/>
-        <w:t xml:space="preserve">    struct tm creatDate;</w:t>
-      </w:r>
-      <w:r>
-        <w:rPr>
-          <w:rFonts w:ascii="Times New Roman" w:hAnsi="Times New Roman" w:cs="Times New Roman"/>
-          <w:sz w:val="28"/>
-          <w:szCs w:val="28"/>
-          <w:lang w:val="en-US"/>
-        </w:rPr>
-        <w:br/>
-        <w:t xml:space="preserve">    size_t useAmount;</w:t>
-      </w:r>
-      <w:r>
-        <w:rPr>
-          <w:rFonts w:ascii="Times New Roman" w:hAnsi="Times New Roman" w:cs="Times New Roman"/>
-          <w:sz w:val="28"/>
-          <w:szCs w:val="28"/>
-          <w:lang w:val="en-US"/>
-        </w:rPr>
-        <w:br/>
-        <w:t xml:space="preserve">    size_t fileSize;</w:t>
-      </w:r>
-      <w:r>
-        <w:rPr>
-          <w:rFonts w:ascii="Times New Roman" w:hAnsi="Times New Roman" w:cs="Times New Roman"/>
-          <w:sz w:val="28"/>
-          <w:szCs w:val="28"/>
-          <w:lang w:val="en-US"/>
-        </w:rPr>
-        <w:br/>
-        <w:t xml:space="preserve">    struct tm lastModification;</w:t>
-      </w:r>
-      <w:r>
-        <w:rPr>
-          <w:rFonts w:ascii="Times New Roman" w:hAnsi="Times New Roman" w:cs="Times New Roman"/>
-          <w:sz w:val="28"/>
-          <w:szCs w:val="28"/>
-          <w:lang w:val="en-US"/>
-        </w:rPr>
-        <w:br/>
-        <w:t>};</w:t>
+        <w:spacing w:line="360" w:lineRule="auto"/>
+        <w:ind w:firstLine="709"/>
+        <w:rPr>
+          <w:rFonts w:ascii="Times New Roman" w:eastAsiaTheme="majorEastAsia" w:hAnsi="Times New Roman" w:cs="Times New Roman"/>
+          <w:bCs/>
+          <w:sz w:val="28"/>
+          <w:szCs w:val="28"/>
+        </w:rPr>
+      </w:pPr>
+      <w:r>
+        <w:rPr>
+          <w:rFonts w:ascii="Times New Roman" w:hAnsi="Times New Roman" w:cs="Times New Roman"/>
+          <w:sz w:val="28"/>
+          <w:szCs w:val="28"/>
+        </w:rPr>
+        <w:br w:type="page"/>
       </w:r>
     </w:p>
     <w:p>
       <w:pPr>
-        <w:rPr>
-          <w:rFonts w:ascii="Times New Roman" w:hAnsi="Times New Roman" w:cs="Times New Roman"/>
-          <w:sz w:val="28"/>
-          <w:szCs w:val="28"/>
-          <w:lang w:val="en-US"/>
-        </w:rPr>
-      </w:pPr>
-      <w:r>
-        <w:rPr>
-          <w:rFonts w:ascii="Times New Roman" w:hAnsi="Times New Roman" w:cs="Times New Roman"/>
-          <w:sz w:val="28"/>
-          <w:szCs w:val="28"/>
-          <w:lang w:val="en-US"/>
+        <w:pStyle w:val="1"/>
+        <w:spacing w:line="360" w:lineRule="auto"/>
+        <w:rPr>
+          <w:rFonts w:cs="Times New Roman"/>
+        </w:rPr>
+      </w:pPr>
+      <w:r>
+        <w:rPr>
+          <w:rFonts w:cs="Times New Roman"/>
         </w:rPr>
         <w:lastRenderedPageBreak/>
-        <w:t xml:space="preserve"> </w:t>
+        <w:t xml:space="preserve">ТЕКСТ </w:t>
+      </w:r>
+      <w:r>
+        <w:rPr>
+          <w:rFonts w:cs="Times New Roman"/>
+        </w:rPr>
+        <w:t>ПРОГРАММ</w:t>
+      </w:r>
+      <w:r>
+        <w:rPr>
+          <w:rFonts w:cs="Times New Roman"/>
+        </w:rPr>
+        <w:t>Ы</w:t>
       </w:r>
     </w:p>
     <w:p>
       <w:pPr>
         <w:spacing w:line="360" w:lineRule="auto"/>
-        <w:jc w:val="both"/>
-        <w:rPr>
-          <w:rFonts w:ascii="Times New Roman" w:eastAsiaTheme="majorEastAsia" w:hAnsi="Times New Roman" w:cs="Times New Roman"/>
-          <w:bCs/>
-          <w:sz w:val="28"/>
-          <w:szCs w:val="28"/>
-        </w:rPr>
-      </w:pPr>
-      <w:r>
-        <w:rPr>
-          <w:rFonts w:ascii="Times New Roman" w:hAnsi="Times New Roman" w:cs="Times New Roman"/>
-          <w:sz w:val="28"/>
-          <w:szCs w:val="28"/>
-        </w:rPr>
-        <w:t xml:space="preserve">где </w:t>
-      </w:r>
-      <w:r>
-        <w:rPr>
-          <w:rFonts w:ascii="Times New Roman" w:hAnsi="Times New Roman" w:cs="Times New Roman"/>
-          <w:sz w:val="28"/>
-          <w:szCs w:val="28"/>
-        </w:rPr>
-        <w:t xml:space="preserve">поля </w:t>
-      </w:r>
-      <w:r>
         <w:rPr>
           <w:rFonts w:ascii="Times New Roman" w:hAnsi="Times New Roman" w:cs="Times New Roman"/>
           <w:sz w:val="28"/>
           <w:szCs w:val="28"/>
           <w:lang w:val="en-US"/>
         </w:rPr>
-        <w:t>createDate</w:t>
-      </w:r>
-      <w:r>
-        <w:rPr>
-          <w:rFonts w:ascii="Times New Roman" w:hAnsi="Times New Roman" w:cs="Times New Roman"/>
-          <w:sz w:val="28"/>
-          <w:szCs w:val="28"/>
-        </w:rPr>
-        <w:t xml:space="preserve"> и </w:t>
-      </w:r>
+      </w:pPr>
       <w:r>
         <w:rPr>
           <w:rFonts w:ascii="Times New Roman" w:hAnsi="Times New Roman" w:cs="Times New Roman"/>
@@ -516,1206 +818,49 @@
           <w:szCs w:val="28"/>
           <w:lang w:val="en-US"/>
         </w:rPr>
-        <w:t>lastModification</w:t>
-      </w:r>
-      <w:r>
-        <w:rPr>
-          <w:rFonts w:ascii="Times New Roman" w:hAnsi="Times New Roman" w:cs="Times New Roman"/>
-          <w:sz w:val="28"/>
-          <w:szCs w:val="28"/>
-        </w:rPr>
-        <w:t xml:space="preserve"> </w:t>
-      </w:r>
-      <w:r>
-        <w:rPr>
-          <w:rFonts w:ascii="Times New Roman" w:hAnsi="Times New Roman" w:cs="Times New Roman"/>
-          <w:sz w:val="28"/>
-          <w:szCs w:val="28"/>
-        </w:rPr>
-        <w:t>представле</w:t>
-      </w:r>
-      <w:r>
-        <w:rPr>
-          <w:rFonts w:ascii="Times New Roman" w:hAnsi="Times New Roman" w:cs="Times New Roman"/>
-          <w:sz w:val="28"/>
-          <w:szCs w:val="28"/>
-        </w:rPr>
-        <w:t xml:space="preserve">ны структурами стандартной библиотеки языка </w:t>
-      </w:r>
-      <w:r>
-        <w:rPr>
-          <w:rFonts w:ascii="Times New Roman" w:hAnsi="Times New Roman" w:cs="Times New Roman"/>
-          <w:sz w:val="28"/>
-          <w:szCs w:val="28"/>
-        </w:rPr>
-        <w:t>С</w:t>
-      </w:r>
-      <w:r>
-        <w:rPr>
-          <w:rFonts w:ascii="Times New Roman" w:hAnsi="Times New Roman" w:cs="Times New Roman"/>
-          <w:sz w:val="28"/>
-          <w:szCs w:val="28"/>
-        </w:rPr>
-        <w:t xml:space="preserve"> - </w:t>
-      </w:r>
-      <w:r>
-        <w:rPr>
-          <w:rFonts w:ascii="Times New Roman" w:hAnsi="Times New Roman" w:cs="Times New Roman"/>
-          <w:sz w:val="28"/>
-          <w:szCs w:val="28"/>
-          <w:lang w:val="en-US"/>
-        </w:rPr>
-        <w:t>time</w:t>
-      </w:r>
-      <w:r>
-        <w:rPr>
-          <w:rFonts w:ascii="Times New Roman" w:hAnsi="Times New Roman" w:cs="Times New Roman"/>
-          <w:sz w:val="28"/>
-          <w:szCs w:val="28"/>
-        </w:rPr>
-        <w:t>.</w:t>
-      </w:r>
-      <w:r>
-        <w:rPr>
-          <w:rFonts w:ascii="Times New Roman" w:hAnsi="Times New Roman" w:cs="Times New Roman"/>
-          <w:sz w:val="28"/>
-          <w:szCs w:val="28"/>
-          <w:lang w:val="en-US"/>
-        </w:rPr>
-        <w:t>h</w:t>
-      </w:r>
-      <w:r>
-        <w:rPr>
-          <w:rFonts w:ascii="Times New Roman" w:hAnsi="Times New Roman" w:cs="Times New Roman"/>
-          <w:sz w:val="28"/>
-          <w:szCs w:val="28"/>
-        </w:rPr>
-        <w:t>.</w:t>
+        <w:br w:type="page"/>
       </w:r>
     </w:p>
     <w:p>
       <w:pPr>
         <w:pStyle w:val="1"/>
+        <w:spacing w:line="360" w:lineRule="auto"/>
         <w:rPr>
           <w:rFonts w:cs="Times New Roman"/>
+          <w:lang w:val="en-US"/>
         </w:rPr>
       </w:pPr>
       <w:r>
         <w:rPr>
           <w:rFonts w:cs="Times New Roman"/>
         </w:rPr>
-        <w:t xml:space="preserve">ОПИСАНИЕ АЛГОРИТМА РЕШЕНИЯ ЗАДАЧИ </w:t>
+        <w:lastRenderedPageBreak/>
+        <w:t>ТЕСТ</w:t>
+      </w:r>
+      <w:r>
+        <w:rPr>
+          <w:rFonts w:cs="Times New Roman"/>
+        </w:rPr>
+        <w:t>ИРОВАНИЕ</w:t>
+      </w:r>
+      <w:r>
+        <w:rPr>
+          <w:rFonts w:cs="Times New Roman"/>
+          <w:lang w:val="en-US"/>
+        </w:rPr>
+        <w:t xml:space="preserve"> </w:t>
+      </w:r>
+      <w:r>
+        <w:rPr>
+          <w:rFonts w:cs="Times New Roman"/>
+        </w:rPr>
+        <w:t>ПРОГРАММЫ</w:t>
       </w:r>
     </w:p>
     <w:p>
       <w:pPr>
-        <w:rPr>
-          <w:rFonts w:ascii="Times New Roman" w:hAnsi="Times New Roman" w:cs="Times New Roman"/>
-          <w:sz w:val="28"/>
-          <w:szCs w:val="28"/>
-        </w:rPr>
-      </w:pPr>
-    </w:p>
-    <w:p>
-      <w:pPr>
-        <w:jc w:val="center"/>
-        <w:rPr>
-          <w:rFonts w:ascii="Times New Roman" w:hAnsi="Times New Roman" w:cs="Times New Roman"/>
-          <w:sz w:val="28"/>
-          <w:szCs w:val="28"/>
-        </w:rPr>
-      </w:pPr>
-      <w:r>
-        <w:rPr>
-          <w:rFonts w:ascii="Times New Roman" w:hAnsi="Times New Roman" w:cs="Times New Roman"/>
-          <w:sz w:val="28"/>
-          <w:szCs w:val="28"/>
-        </w:rPr>
-        <w:object w:dxaOrig="6262" w:dyaOrig="6746">
-          <v:shapetype id="_x0000_t75" coordsize="21600,21600" o:spt="75" o:preferrelative="t" path="m@4@5l@4@11@9@11@9@5xe" filled="f" stroked="f">
-            <v:stroke joinstyle="miter"/>
-            <v:formulas>
-              <v:f eqn="if lineDrawn pixelLineWidth 0"/>
-              <v:f eqn="sum @0 1 0"/>
-              <v:f eqn="sum 0 0 @1"/>
-              <v:f eqn="prod @2 1 2"/>
-              <v:f eqn="prod @3 21600 pixelWidth"/>
-              <v:f eqn="prod @3 21600 pixelHeight"/>
-              <v:f eqn="sum @0 0 1"/>
-              <v:f eqn="prod @6 1 2"/>
-              <v:f eqn="prod @7 21600 pixelWidth"/>
-              <v:f eqn="sum @8 21600 0"/>
-              <v:f eqn="prod @7 21600 pixelHeight"/>
-              <v:f eqn="sum @10 21600 0"/>
-            </v:formulas>
-            <v:path o:extrusionok="f" gradientshapeok="t" o:connecttype="rect"/>
-            <o:lock v:ext="edit" aspectratio="t"/>
-          </v:shapetype>
-          <v:shape id="_x0000_i1025" type="#_x0000_t75" style="width:312.85pt;height:337.65pt" o:ole="">
-            <v:imagedata r:id="rId9" o:title=""/>
-          </v:shape>
-          <o:OLEObject Type="Embed" ProgID="Visio.Drawing.11" ShapeID="_x0000_i1025" DrawAspect="Content" ObjectID="_1581895474" r:id="rId10"/>
-        </w:object>
-      </w:r>
-    </w:p>
-    <w:p>
-      <w:pPr>
-        <w:jc w:val="center"/>
-        <w:rPr>
-          <w:rFonts w:ascii="Times New Roman" w:hAnsi="Times New Roman" w:cs="Times New Roman"/>
-          <w:sz w:val="28"/>
-          <w:szCs w:val="28"/>
-        </w:rPr>
-      </w:pPr>
-      <w:r>
-        <w:rPr>
-          <w:rFonts w:ascii="Times New Roman" w:hAnsi="Times New Roman" w:cs="Times New Roman"/>
-          <w:sz w:val="28"/>
-          <w:szCs w:val="28"/>
-        </w:rPr>
-        <w:t xml:space="preserve">Рисунок 1 – Структурная схема алгоритма </w:t>
-      </w:r>
-      <w:r>
-        <w:rPr>
-          <w:rFonts w:ascii="Times New Roman" w:hAnsi="Times New Roman" w:cs="Times New Roman"/>
-          <w:sz w:val="28"/>
-          <w:szCs w:val="28"/>
-        </w:rPr>
-        <w:t>сортировки массива методом</w:t>
-      </w:r>
-      <w:r>
-        <w:rPr>
-          <w:rFonts w:ascii="Times New Roman" w:hAnsi="Times New Roman" w:cs="Times New Roman"/>
-          <w:sz w:val="28"/>
-          <w:szCs w:val="28"/>
-        </w:rPr>
-        <w:t xml:space="preserve"> прямых включений</w:t>
-      </w:r>
-    </w:p>
-    <w:p>
-      <w:pPr>
-        <w:rPr>
-          <w:rFonts w:ascii="Times New Roman" w:eastAsiaTheme="majorEastAsia" w:hAnsi="Times New Roman" w:cs="Times New Roman"/>
-          <w:bCs/>
-          <w:sz w:val="28"/>
-          <w:szCs w:val="28"/>
-        </w:rPr>
-      </w:pPr>
-      <w:r>
-        <w:rPr>
-          <w:rFonts w:ascii="Times New Roman" w:hAnsi="Times New Roman" w:cs="Times New Roman"/>
-          <w:sz w:val="28"/>
-          <w:szCs w:val="28"/>
-        </w:rPr>
-        <w:br w:type="page"/>
-      </w:r>
-    </w:p>
-    <w:p>
-      <w:pPr>
-        <w:pStyle w:val="1"/>
-        <w:rPr>
-          <w:rFonts w:cs="Times New Roman"/>
-        </w:rPr>
-      </w:pPr>
-      <w:r>
-        <w:rPr>
-          <w:rFonts w:cs="Times New Roman"/>
-        </w:rPr>
-        <w:lastRenderedPageBreak/>
-        <w:t xml:space="preserve">СПЕЦИФИКАЦИИ ПОДПРОГРАММ </w:t>
-      </w:r>
-    </w:p>
-    <w:p>
-      <w:pPr>
-        <w:rPr>
-          <w:rFonts w:ascii="Times New Roman" w:hAnsi="Times New Roman" w:cs="Times New Roman"/>
-          <w:sz w:val="28"/>
-          <w:szCs w:val="28"/>
-        </w:rPr>
-      </w:pPr>
-    </w:p>
-    <w:p>
-      <w:pPr>
+        <w:pStyle w:val="a6"/>
         <w:spacing w:line="360" w:lineRule="auto"/>
-        <w:ind w:firstLine="709"/>
-        <w:jc w:val="both"/>
-        <w:rPr>
-          <w:rFonts w:ascii="Times New Roman" w:hAnsi="Times New Roman" w:cs="Times New Roman"/>
-          <w:sz w:val="28"/>
-          <w:szCs w:val="28"/>
-        </w:rPr>
-      </w:pPr>
-      <w:r>
-        <w:rPr>
-          <w:rFonts w:ascii="Times New Roman" w:hAnsi="Times New Roman" w:cs="Times New Roman"/>
-          <w:sz w:val="28"/>
-          <w:szCs w:val="28"/>
-        </w:rPr>
-        <w:t>При запуске программы вводится требуемое количество файлов, далее для заполнения данными массива структур используется функция filesDataRandomFill, которая в качестве параметров получает указатель на массив структур и размер данного массива. Функция заполняет массив дескрипторов файлов псевдослучайными значениями даты и времени, а так же заполняет остальные поля.</w:t>
-      </w:r>
-    </w:p>
-    <w:p>
-      <w:pPr>
-        <w:spacing w:line="360" w:lineRule="auto"/>
-        <w:ind w:firstLine="709"/>
-        <w:rPr>
-          <w:rFonts w:ascii="Times New Roman" w:eastAsiaTheme="majorEastAsia" w:hAnsi="Times New Roman" w:cs="Times New Roman"/>
-          <w:bCs/>
-          <w:sz w:val="28"/>
-          <w:szCs w:val="28"/>
-        </w:rPr>
-      </w:pPr>
-      <w:r>
-        <w:rPr>
-          <w:rFonts w:ascii="Times New Roman" w:hAnsi="Times New Roman" w:cs="Times New Roman"/>
-          <w:sz w:val="28"/>
-          <w:szCs w:val="28"/>
-        </w:rPr>
-        <w:t xml:space="preserve"> </w:t>
-      </w:r>
-      <w:r>
-        <w:rPr>
-          <w:rFonts w:ascii="Times New Roman" w:hAnsi="Times New Roman" w:cs="Times New Roman"/>
-          <w:sz w:val="28"/>
-          <w:szCs w:val="28"/>
-        </w:rPr>
-        <w:br w:type="page"/>
-      </w:r>
-    </w:p>
-    <w:p>
-      <w:pPr>
-        <w:pStyle w:val="1"/>
-        <w:rPr>
-          <w:rFonts w:cs="Times New Roman"/>
-        </w:rPr>
-      </w:pPr>
-      <w:r>
-        <w:rPr>
-          <w:rFonts w:cs="Times New Roman"/>
-        </w:rPr>
-        <w:lastRenderedPageBreak/>
-        <w:t xml:space="preserve">ТЕКСТ </w:t>
-      </w:r>
-      <w:r>
-        <w:rPr>
-          <w:rFonts w:cs="Times New Roman"/>
-        </w:rPr>
-        <w:t>ПРОГРАММ</w:t>
-      </w:r>
-      <w:r>
-        <w:rPr>
-          <w:rFonts w:cs="Times New Roman"/>
-        </w:rPr>
-        <w:t>Ы</w:t>
-      </w:r>
-    </w:p>
-    <w:p>
-      <w:pPr>
-        <w:spacing w:line="360" w:lineRule="auto"/>
-        <w:rPr>
-          <w:rFonts w:ascii="Times New Roman" w:hAnsi="Times New Roman" w:cs="Times New Roman"/>
-          <w:sz w:val="28"/>
-          <w:szCs w:val="28"/>
-        </w:rPr>
-      </w:pPr>
-      <w:r>
-        <w:rPr>
-          <w:rFonts w:ascii="Times New Roman" w:hAnsi="Times New Roman" w:cs="Times New Roman"/>
-          <w:sz w:val="28"/>
-          <w:szCs w:val="28"/>
-        </w:rPr>
-        <w:t>#include &lt;stdio.h&gt;</w:t>
-      </w:r>
-      <w:r>
-        <w:rPr>
-          <w:rFonts w:ascii="Times New Roman" w:hAnsi="Times New Roman" w:cs="Times New Roman"/>
-          <w:sz w:val="28"/>
-          <w:szCs w:val="28"/>
-        </w:rPr>
-        <w:br/>
-        <w:t>#include &lt;stdlib.h&gt;</w:t>
-      </w:r>
-      <w:r>
-        <w:rPr>
-          <w:rFonts w:ascii="Times New Roman" w:hAnsi="Times New Roman" w:cs="Times New Roman"/>
-          <w:sz w:val="28"/>
-          <w:szCs w:val="28"/>
-        </w:rPr>
-        <w:br/>
-        <w:t>#include &lt;time.h&gt;</w:t>
-      </w:r>
-      <w:r>
-        <w:rPr>
-          <w:rFonts w:ascii="Times New Roman" w:hAnsi="Times New Roman" w:cs="Times New Roman"/>
-          <w:sz w:val="28"/>
-          <w:szCs w:val="28"/>
-        </w:rPr>
-        <w:br/>
-        <w:t>#include &lt;string.h&gt;</w:t>
-      </w:r>
-      <w:r>
-        <w:rPr>
-          <w:rFonts w:ascii="Times New Roman" w:hAnsi="Times New Roman" w:cs="Times New Roman"/>
-          <w:sz w:val="28"/>
-          <w:szCs w:val="28"/>
-        </w:rPr>
-        <w:br/>
-        <w:t>#include &lt;ctype.h&gt;</w:t>
-      </w:r>
-      <w:r>
-        <w:rPr>
-          <w:rFonts w:ascii="Times New Roman" w:hAnsi="Times New Roman" w:cs="Times New Roman"/>
-          <w:sz w:val="28"/>
-          <w:szCs w:val="28"/>
-        </w:rPr>
-        <w:br/>
-      </w:r>
-      <w:r>
-        <w:rPr>
-          <w:rFonts w:ascii="Times New Roman" w:hAnsi="Times New Roman" w:cs="Times New Roman"/>
-          <w:sz w:val="28"/>
-          <w:szCs w:val="28"/>
-        </w:rPr>
-        <w:br/>
-        <w:t>struct fileDescription_t{</w:t>
-      </w:r>
-      <w:r>
-        <w:rPr>
-          <w:rFonts w:ascii="Times New Roman" w:hAnsi="Times New Roman" w:cs="Times New Roman"/>
-          <w:sz w:val="28"/>
-          <w:szCs w:val="28"/>
-        </w:rPr>
-        <w:br/>
-        <w:t xml:space="preserve">    char name[9];</w:t>
-      </w:r>
-      <w:r>
-        <w:rPr>
-          <w:rFonts w:ascii="Times New Roman" w:hAnsi="Times New Roman" w:cs="Times New Roman"/>
-          <w:sz w:val="28"/>
-          <w:szCs w:val="28"/>
-        </w:rPr>
-        <w:br/>
-        <w:t xml:space="preserve">    char type[4];</w:t>
-      </w:r>
-      <w:r>
-        <w:rPr>
-          <w:rFonts w:ascii="Times New Roman" w:hAnsi="Times New Roman" w:cs="Times New Roman"/>
-          <w:sz w:val="28"/>
-          <w:szCs w:val="28"/>
-        </w:rPr>
-        <w:br/>
-        <w:t xml:space="preserve">    struct tm creatDate;</w:t>
-      </w:r>
-      <w:r>
-        <w:rPr>
-          <w:rFonts w:ascii="Times New Roman" w:hAnsi="Times New Roman" w:cs="Times New Roman"/>
-          <w:sz w:val="28"/>
-          <w:szCs w:val="28"/>
-        </w:rPr>
-        <w:br/>
-        <w:t xml:space="preserve">    size_t useAmount;</w:t>
-      </w:r>
-      <w:r>
-        <w:rPr>
-          <w:rFonts w:ascii="Times New Roman" w:hAnsi="Times New Roman" w:cs="Times New Roman"/>
-          <w:sz w:val="28"/>
-          <w:szCs w:val="28"/>
-        </w:rPr>
-        <w:br/>
-        <w:t xml:space="preserve">    size_t fileSize;</w:t>
-      </w:r>
-      <w:r>
-        <w:rPr>
-          <w:rFonts w:ascii="Times New Roman" w:hAnsi="Times New Roman" w:cs="Times New Roman"/>
-          <w:sz w:val="28"/>
-          <w:szCs w:val="28"/>
-        </w:rPr>
-        <w:br/>
-        <w:t xml:space="preserve">    struct tm lastModification;</w:t>
-      </w:r>
-      <w:r>
-        <w:rPr>
-          <w:rFonts w:ascii="Times New Roman" w:hAnsi="Times New Roman" w:cs="Times New Roman"/>
-          <w:sz w:val="28"/>
-          <w:szCs w:val="28"/>
-        </w:rPr>
-        <w:br/>
-        <w:t>};</w:t>
-      </w:r>
-      <w:r>
-        <w:rPr>
-          <w:rFonts w:ascii="Times New Roman" w:hAnsi="Times New Roman" w:cs="Times New Roman"/>
-          <w:sz w:val="28"/>
-          <w:szCs w:val="28"/>
-        </w:rPr>
-        <w:br/>
-      </w:r>
-      <w:r>
-        <w:rPr>
-          <w:rFonts w:ascii="Times New Roman" w:hAnsi="Times New Roman" w:cs="Times New Roman"/>
-          <w:sz w:val="28"/>
-          <w:szCs w:val="28"/>
-        </w:rPr>
-        <w:br/>
-        <w:t>void filesDataRandomFill(struct fileDescription_t array[], size_t arrSize){</w:t>
-      </w:r>
-      <w:r>
-        <w:rPr>
-          <w:rFonts w:ascii="Times New Roman" w:hAnsi="Times New Roman" w:cs="Times New Roman"/>
-          <w:sz w:val="28"/>
-          <w:szCs w:val="28"/>
-        </w:rPr>
-        <w:br/>
-        <w:t xml:space="preserve">    for(size_t i = 0; i &lt; </w:t>
-      </w:r>
-      <w:r>
-        <w:rPr>
-          <w:rFonts w:ascii="Times New Roman" w:hAnsi="Times New Roman" w:cs="Times New Roman"/>
-          <w:sz w:val="28"/>
-          <w:szCs w:val="28"/>
-          <w:lang w:val="en-US"/>
-        </w:rPr>
-        <w:t>arrSize; ++i){</w:t>
-      </w:r>
-      <w:r>
-        <w:rPr>
-          <w:rFonts w:ascii="Times New Roman" w:hAnsi="Times New Roman" w:cs="Times New Roman"/>
-          <w:sz w:val="28"/>
-          <w:szCs w:val="28"/>
-          <w:lang w:val="en-US"/>
-        </w:rPr>
-        <w:br/>
-      </w:r>
-      <w:r>
-        <w:rPr>
-          <w:rFonts w:ascii="Times New Roman" w:hAnsi="Times New Roman" w:cs="Times New Roman"/>
-          <w:sz w:val="28"/>
-          <w:szCs w:val="28"/>
-          <w:lang w:val="en-US"/>
-        </w:rPr>
-        <w:br/>
-        <w:t xml:space="preserve">        char temp[] = "File_";</w:t>
-      </w:r>
-      <w:r>
-        <w:rPr>
-          <w:rFonts w:ascii="Times New Roman" w:hAnsi="Times New Roman" w:cs="Times New Roman"/>
-          <w:sz w:val="28"/>
-          <w:szCs w:val="28"/>
-          <w:lang w:val="en-US"/>
-        </w:rPr>
-        <w:br/>
-        <w:t xml:space="preserve">        char buff[5];</w:t>
-      </w:r>
-      <w:r>
-        <w:rPr>
-          <w:rFonts w:ascii="Times New Roman" w:hAnsi="Times New Roman" w:cs="Times New Roman"/>
-          <w:sz w:val="28"/>
-          <w:szCs w:val="28"/>
-          <w:lang w:val="en-US"/>
-        </w:rPr>
-        <w:br/>
-        <w:t xml:space="preserve">        itoa(i+1,buff,10);</w:t>
-      </w:r>
-      <w:r>
-        <w:rPr>
-          <w:rFonts w:ascii="Times New Roman" w:hAnsi="Times New Roman" w:cs="Times New Roman"/>
-          <w:sz w:val="28"/>
-          <w:szCs w:val="28"/>
-          <w:lang w:val="en-US"/>
-        </w:rPr>
-        <w:br/>
-        <w:t xml:space="preserve">        strcat(temp,buff);</w:t>
-      </w:r>
-      <w:r>
-        <w:rPr>
-          <w:rFonts w:ascii="Times New Roman" w:hAnsi="Times New Roman" w:cs="Times New Roman"/>
-          <w:sz w:val="28"/>
-          <w:szCs w:val="28"/>
-          <w:lang w:val="en-US"/>
-        </w:rPr>
-        <w:br/>
-        <w:t xml:space="preserve">        strcat(array[i].name, temp);</w:t>
-      </w:r>
-      <w:r>
-        <w:rPr>
-          <w:rFonts w:ascii="Times New Roman" w:hAnsi="Times New Roman" w:cs="Times New Roman"/>
-          <w:sz w:val="28"/>
-          <w:szCs w:val="28"/>
-          <w:lang w:val="en-US"/>
-        </w:rPr>
-        <w:br/>
-      </w:r>
-      <w:r>
-        <w:rPr>
-          <w:rFonts w:ascii="Times New Roman" w:hAnsi="Times New Roman" w:cs="Times New Roman"/>
-          <w:sz w:val="28"/>
-          <w:szCs w:val="28"/>
-          <w:lang w:val="en-US"/>
-        </w:rPr>
-        <w:br/>
-        <w:t xml:space="preserve">        if (i%2 == 0){</w:t>
-      </w:r>
-      <w:r>
-        <w:rPr>
-          <w:rFonts w:ascii="Times New Roman" w:hAnsi="Times New Roman" w:cs="Times New Roman"/>
-          <w:sz w:val="28"/>
-          <w:szCs w:val="28"/>
-          <w:lang w:val="en-US"/>
-        </w:rPr>
-        <w:br/>
-        <w:t xml:space="preserve">            strcpy(array[i].type, "txt");</w:t>
-      </w:r>
-      <w:r>
-        <w:rPr>
-          <w:rFonts w:ascii="Times New Roman" w:hAnsi="Times New Roman" w:cs="Times New Roman"/>
-          <w:sz w:val="28"/>
-          <w:szCs w:val="28"/>
-          <w:lang w:val="en-US"/>
-        </w:rPr>
-        <w:br/>
-        <w:t xml:space="preserve">        } else {</w:t>
-      </w:r>
-      <w:r>
-        <w:rPr>
-          <w:rFonts w:ascii="Times New Roman" w:hAnsi="Times New Roman" w:cs="Times New Roman"/>
-          <w:sz w:val="28"/>
-          <w:szCs w:val="28"/>
-          <w:lang w:val="en-US"/>
-        </w:rPr>
-        <w:br/>
-        <w:t xml:space="preserve">            strcpy(array[i].type, "bin");</w:t>
-      </w:r>
-      <w:r>
-        <w:rPr>
-          <w:rFonts w:ascii="Times New Roman" w:hAnsi="Times New Roman" w:cs="Times New Roman"/>
-          <w:sz w:val="28"/>
-          <w:szCs w:val="28"/>
-          <w:lang w:val="en-US"/>
-        </w:rPr>
-        <w:br/>
-        <w:t xml:space="preserve">        }</w:t>
-      </w:r>
-      <w:r>
-        <w:rPr>
-          <w:rFonts w:ascii="Times New Roman" w:hAnsi="Times New Roman" w:cs="Times New Roman"/>
-          <w:sz w:val="28"/>
-          <w:szCs w:val="28"/>
-          <w:lang w:val="en-US"/>
-        </w:rPr>
-        <w:br/>
-      </w:r>
-      <w:r>
-        <w:rPr>
-          <w:rFonts w:ascii="Times New Roman" w:hAnsi="Times New Roman" w:cs="Times New Roman"/>
-          <w:sz w:val="28"/>
-          <w:szCs w:val="28"/>
-          <w:lang w:val="en-US"/>
-        </w:rPr>
-        <w:br/>
-      </w:r>
-      <w:r>
-        <w:rPr>
-          <w:rFonts w:ascii="Times New Roman" w:hAnsi="Times New Roman" w:cs="Times New Roman"/>
-          <w:sz w:val="28"/>
-          <w:szCs w:val="28"/>
-          <w:lang w:val="en-US"/>
-        </w:rPr>
-        <w:lastRenderedPageBreak/>
-        <w:t xml:space="preserve">        time_t tempTime = time(NULL);</w:t>
-      </w:r>
-      <w:r>
-        <w:rPr>
-          <w:rFonts w:ascii="Times New Roman" w:hAnsi="Times New Roman" w:cs="Times New Roman"/>
-          <w:sz w:val="28"/>
-          <w:szCs w:val="28"/>
-          <w:lang w:val="en-US"/>
-        </w:rPr>
-        <w:br/>
-        <w:t xml:space="preserve">        struct tm *tempTimeStruct  = localtime(&amp;tempTime);</w:t>
-      </w:r>
-      <w:r>
-        <w:rPr>
-          <w:rFonts w:ascii="Times New Roman" w:hAnsi="Times New Roman" w:cs="Times New Roman"/>
-          <w:sz w:val="28"/>
-          <w:szCs w:val="28"/>
-          <w:lang w:val="en-US"/>
-        </w:rPr>
-        <w:br/>
-        <w:t xml:space="preserve">        tempTimeStruct-&gt;tm_mday = rand() % 31 ;</w:t>
-      </w:r>
-      <w:r>
-        <w:rPr>
-          <w:rFonts w:ascii="Times New Roman" w:hAnsi="Times New Roman" w:cs="Times New Roman"/>
-          <w:sz w:val="28"/>
-          <w:szCs w:val="28"/>
-          <w:lang w:val="en-US"/>
-        </w:rPr>
-        <w:br/>
-        <w:t xml:space="preserve">        tempTimeStruct-&gt;tm_mon = rand() % 11;</w:t>
-      </w:r>
-      <w:r>
-        <w:rPr>
-          <w:rFonts w:ascii="Times New Roman" w:hAnsi="Times New Roman" w:cs="Times New Roman"/>
-          <w:sz w:val="28"/>
-          <w:szCs w:val="28"/>
-          <w:lang w:val="en-US"/>
-        </w:rPr>
-        <w:br/>
-        <w:t xml:space="preserve">        tempTimeStruct-&gt;tm_year = 110 + (rand() % (120-110));</w:t>
-      </w:r>
-      <w:r>
-        <w:rPr>
-          <w:rFonts w:ascii="Times New Roman" w:hAnsi="Times New Roman" w:cs="Times New Roman"/>
-          <w:sz w:val="28"/>
-          <w:szCs w:val="28"/>
-          <w:lang w:val="en-US"/>
-        </w:rPr>
-        <w:br/>
-        <w:t xml:space="preserve">        array[i].creatDate = *tempTimeStruct;</w:t>
-      </w:r>
-      <w:r>
-        <w:rPr>
-          <w:rFonts w:ascii="Times New Roman" w:hAnsi="Times New Roman" w:cs="Times New Roman"/>
-          <w:sz w:val="28"/>
-          <w:szCs w:val="28"/>
-          <w:lang w:val="en-US"/>
-        </w:rPr>
-        <w:br/>
-        <w:t xml:space="preserve">        array[i].useAmount = (size_t)rand() % 200;</w:t>
-      </w:r>
-      <w:r>
-        <w:rPr>
-          <w:rFonts w:ascii="Times New Roman" w:hAnsi="Times New Roman" w:cs="Times New Roman"/>
-          <w:sz w:val="28"/>
-          <w:szCs w:val="28"/>
-          <w:lang w:val="en-US"/>
-        </w:rPr>
-        <w:br/>
-        <w:t xml:space="preserve">        array[i].fileSize = (size_t)rand() % 11111;</w:t>
-      </w:r>
-      <w:r>
-        <w:rPr>
-          <w:rFonts w:ascii="Times New Roman" w:hAnsi="Times New Roman" w:cs="Times New Roman"/>
-          <w:sz w:val="28"/>
-          <w:szCs w:val="28"/>
-          <w:lang w:val="en-US"/>
-        </w:rPr>
-        <w:br/>
-        <w:t xml:space="preserve">        array[i].lastModification.tm_hour = tempTimeStruct-&gt;tm_hour + i;</w:t>
-      </w:r>
-      <w:r>
-        <w:rPr>
-          <w:rFonts w:ascii="Times New Roman" w:hAnsi="Times New Roman" w:cs="Times New Roman"/>
-          <w:sz w:val="28"/>
-          <w:szCs w:val="28"/>
-          <w:lang w:val="en-US"/>
-        </w:rPr>
-        <w:br/>
-        <w:t xml:space="preserve">        array[i].lastModification.tm_min = tempTimeStruct-&gt;tm_min + i;</w:t>
-      </w:r>
-      <w:r>
-        <w:rPr>
-          <w:rFonts w:ascii="Times New Roman" w:hAnsi="Times New Roman" w:cs="Times New Roman"/>
-          <w:sz w:val="28"/>
-          <w:szCs w:val="28"/>
-          <w:lang w:val="en-US"/>
-        </w:rPr>
-        <w:br/>
-        <w:t xml:space="preserve">    }</w:t>
-      </w:r>
-      <w:r>
-        <w:rPr>
-          <w:rFonts w:ascii="Times New Roman" w:hAnsi="Times New Roman" w:cs="Times New Roman"/>
-          <w:sz w:val="28"/>
-          <w:szCs w:val="28"/>
-          <w:lang w:val="en-US"/>
-        </w:rPr>
-        <w:br/>
-        <w:t>}</w:t>
-      </w:r>
-    </w:p>
-    <w:p>
-      <w:pPr>
-        <w:spacing w:line="360" w:lineRule="auto"/>
-        <w:rPr>
-          <w:rFonts w:ascii="Times New Roman" w:hAnsi="Times New Roman" w:cs="Times New Roman"/>
-          <w:sz w:val="28"/>
-          <w:szCs w:val="28"/>
-        </w:rPr>
-      </w:pPr>
-      <w:r>
-        <w:rPr>
-          <w:rFonts w:ascii="Times New Roman" w:hAnsi="Times New Roman" w:cs="Times New Roman"/>
-          <w:sz w:val="28"/>
-          <w:szCs w:val="28"/>
-          <w:lang w:val="en-US"/>
-        </w:rPr>
-        <w:br/>
-        <w:t>void fileDataPrint(struct fileDescription_t temp){</w:t>
-      </w:r>
-      <w:r>
-        <w:rPr>
-          <w:rFonts w:ascii="Times New Roman" w:hAnsi="Times New Roman" w:cs="Times New Roman"/>
-          <w:sz w:val="28"/>
-          <w:szCs w:val="28"/>
-          <w:lang w:val="en-US"/>
-        </w:rPr>
-        <w:br/>
-        <w:t xml:space="preserve">    printf("%9s | %7s   | %2.2d.%2.2d.%4.4d  | %8d    | %4d | %2.2d:%2.2d \n",temp.name, temp.type,</w:t>
-      </w:r>
-      <w:r>
-        <w:rPr>
-          <w:rFonts w:ascii="Times New Roman" w:hAnsi="Times New Roman" w:cs="Times New Roman"/>
-          <w:sz w:val="28"/>
-          <w:szCs w:val="28"/>
-          <w:lang w:val="en-US"/>
-        </w:rPr>
-        <w:br/>
-        <w:t xml:space="preserve">           temp.creatDate.tm_mday,(temp.creatDate.tm_mon + 1),(1900 + temp.creatDate.tm_year), temp.useAmount, temp.fileSize,</w:t>
-      </w:r>
-      <w:r>
-        <w:rPr>
-          <w:rFonts w:ascii="Times New Roman" w:hAnsi="Times New Roman" w:cs="Times New Roman"/>
-          <w:sz w:val="28"/>
-          <w:szCs w:val="28"/>
-          <w:lang w:val="en-US"/>
-        </w:rPr>
-        <w:br/>
-        <w:t xml:space="preserve">           temp.lastModification.tm_hour, temp.lastModification.tm_min);</w:t>
-      </w:r>
-      <w:r>
-        <w:rPr>
-          <w:rFonts w:ascii="Times New Roman" w:hAnsi="Times New Roman" w:cs="Times New Roman"/>
-          <w:sz w:val="28"/>
-          <w:szCs w:val="28"/>
-          <w:lang w:val="en-US"/>
-        </w:rPr>
-        <w:br/>
-        <w:t>}</w:t>
-      </w:r>
-      <w:r>
-        <w:rPr>
-          <w:rFonts w:ascii="Times New Roman" w:hAnsi="Times New Roman" w:cs="Times New Roman"/>
-          <w:sz w:val="28"/>
-          <w:szCs w:val="28"/>
-          <w:lang w:val="en-US"/>
-        </w:rPr>
-        <w:br/>
-      </w:r>
-      <w:r>
-        <w:rPr>
-          <w:rFonts w:ascii="Times New Roman" w:hAnsi="Times New Roman" w:cs="Times New Roman"/>
-          <w:sz w:val="28"/>
-          <w:szCs w:val="28"/>
-          <w:lang w:val="en-US"/>
-        </w:rPr>
-        <w:br/>
-        <w:t>void printArr(struct fileDescription_t *arr, size_t arrSize){</w:t>
-      </w:r>
-      <w:r>
-        <w:rPr>
-          <w:rFonts w:ascii="Times New Roman" w:hAnsi="Times New Roman" w:cs="Times New Roman"/>
-          <w:sz w:val="28"/>
-          <w:szCs w:val="28"/>
-          <w:lang w:val="en-US"/>
-        </w:rPr>
-        <w:br/>
-        <w:t xml:space="preserve">    printf("\nFILE NAME | EXTENSION | CREATE DATA | USES AMOUNT | SIZE | LAST MODF\n");</w:t>
-      </w:r>
-      <w:r>
-        <w:rPr>
-          <w:rFonts w:ascii="Times New Roman" w:hAnsi="Times New Roman" w:cs="Times New Roman"/>
-          <w:sz w:val="28"/>
-          <w:szCs w:val="28"/>
-          <w:lang w:val="en-US"/>
-        </w:rPr>
-        <w:br/>
-        <w:t xml:space="preserve">    printf("-----------------------------------------------------------------------\n");</w:t>
-      </w:r>
-      <w:r>
-        <w:rPr>
-          <w:rFonts w:ascii="Times New Roman" w:hAnsi="Times New Roman" w:cs="Times New Roman"/>
-          <w:sz w:val="28"/>
-          <w:szCs w:val="28"/>
-          <w:lang w:val="en-US"/>
-        </w:rPr>
-        <w:br/>
-        <w:t xml:space="preserve">    for (size_t i = 0; i &lt; arrSize; ++i){</w:t>
-      </w:r>
-      <w:r>
-        <w:rPr>
-          <w:rFonts w:ascii="Times New Roman" w:hAnsi="Times New Roman" w:cs="Times New Roman"/>
-          <w:sz w:val="28"/>
-          <w:szCs w:val="28"/>
-          <w:lang w:val="en-US"/>
-        </w:rPr>
-        <w:br/>
-        <w:t xml:space="preserve">        fileDataPrint(arr[i]);</w:t>
-      </w:r>
-      <w:r>
-        <w:rPr>
-          <w:rFonts w:ascii="Times New Roman" w:hAnsi="Times New Roman" w:cs="Times New Roman"/>
-          <w:sz w:val="28"/>
-          <w:szCs w:val="28"/>
-          <w:lang w:val="en-US"/>
-        </w:rPr>
-        <w:br/>
-        <w:t xml:space="preserve">    }</w:t>
-      </w:r>
-      <w:r>
-        <w:rPr>
-          <w:rFonts w:ascii="Times New Roman" w:hAnsi="Times New Roman" w:cs="Times New Roman"/>
-          <w:sz w:val="28"/>
-          <w:szCs w:val="28"/>
-          <w:lang w:val="en-US"/>
-        </w:rPr>
-        <w:br/>
-        <w:t>}</w:t>
-      </w:r>
-      <w:r>
-        <w:rPr>
-          <w:rFonts w:ascii="Times New Roman" w:hAnsi="Times New Roman" w:cs="Times New Roman"/>
-          <w:sz w:val="28"/>
-          <w:szCs w:val="28"/>
-          <w:lang w:val="en-US"/>
-        </w:rPr>
-        <w:br/>
-        <w:t>short int compareDate(struct tm date1, struct tm date2){</w:t>
-      </w:r>
-      <w:r>
-        <w:rPr>
-          <w:rFonts w:ascii="Times New Roman" w:hAnsi="Times New Roman" w:cs="Times New Roman"/>
-          <w:sz w:val="28"/>
-          <w:szCs w:val="28"/>
-          <w:lang w:val="en-US"/>
-        </w:rPr>
-        <w:br/>
-      </w:r>
-      <w:r>
-        <w:rPr>
-          <w:rFonts w:ascii="Times New Roman" w:hAnsi="Times New Roman" w:cs="Times New Roman"/>
-          <w:sz w:val="28"/>
-          <w:szCs w:val="28"/>
-          <w:lang w:val="en-US"/>
-        </w:rPr>
-        <w:lastRenderedPageBreak/>
-        <w:t xml:space="preserve">    if ((date1.tm_year == date2.tm_year) &amp;&amp; (date1.tm_mon == date2.tm_mon) &amp;&amp; (date1.tm_mday &gt; date2.tm_mday)){        return 1;</w:t>
-      </w:r>
-      <w:r>
-        <w:rPr>
-          <w:rFonts w:ascii="Times New Roman" w:hAnsi="Times New Roman" w:cs="Times New Roman"/>
-          <w:sz w:val="28"/>
-          <w:szCs w:val="28"/>
-          <w:lang w:val="en-US"/>
-        </w:rPr>
-        <w:br/>
-        <w:t xml:space="preserve">    } else if((date1.tm_year == date2.tm_year) &amp;&amp; (date1.tm_mon &gt; date2.tm_mon)) {        return 1;</w:t>
-      </w:r>
-      <w:r>
-        <w:rPr>
-          <w:rFonts w:ascii="Times New Roman" w:hAnsi="Times New Roman" w:cs="Times New Roman"/>
-          <w:sz w:val="28"/>
-          <w:szCs w:val="28"/>
-          <w:lang w:val="en-US"/>
-        </w:rPr>
-        <w:br/>
-        <w:t xml:space="preserve">    } else if (date1.tm_year &gt; date2.tm_year){        return 1;</w:t>
-      </w:r>
-      <w:r>
-        <w:rPr>
-          <w:rFonts w:ascii="Times New Roman" w:hAnsi="Times New Roman" w:cs="Times New Roman"/>
-          <w:sz w:val="28"/>
-          <w:szCs w:val="28"/>
-          <w:lang w:val="en-US"/>
-        </w:rPr>
-        <w:br/>
-        <w:t xml:space="preserve">    } else{        return 0;    }}</w:t>
-      </w:r>
-      <w:r>
-        <w:rPr>
-          <w:rFonts w:ascii="Times New Roman" w:hAnsi="Times New Roman" w:cs="Times New Roman"/>
-          <w:sz w:val="28"/>
-          <w:szCs w:val="28"/>
-          <w:lang w:val="en-US"/>
-        </w:rPr>
-        <w:br/>
-      </w:r>
-      <w:r>
-        <w:rPr>
-          <w:rFonts w:ascii="Times New Roman" w:hAnsi="Times New Roman" w:cs="Times New Roman"/>
-          <w:sz w:val="28"/>
-          <w:szCs w:val="28"/>
-          <w:lang w:val="en-US"/>
-        </w:rPr>
-        <w:br/>
-        <w:t>struct fileDescription_t *sortTheArr(struct fileDescription_t *arr, size_t arrSize){</w:t>
-      </w:r>
-      <w:r>
-        <w:rPr>
-          <w:rFonts w:ascii="Times New Roman" w:hAnsi="Times New Roman" w:cs="Times New Roman"/>
-          <w:sz w:val="28"/>
-          <w:szCs w:val="28"/>
-          <w:lang w:val="en-US"/>
-        </w:rPr>
-        <w:br/>
-        <w:t xml:space="preserve">    struct fileDescription_t temp;</w:t>
-      </w:r>
-      <w:r>
-        <w:rPr>
-          <w:rFonts w:ascii="Times New Roman" w:hAnsi="Times New Roman" w:cs="Times New Roman"/>
-          <w:sz w:val="28"/>
-          <w:szCs w:val="28"/>
-          <w:lang w:val="en-US"/>
-        </w:rPr>
-        <w:br/>
-        <w:t xml:space="preserve">    for (size_t i = 1; i &lt; arrSize; ++i){</w:t>
-      </w:r>
-      <w:r>
-        <w:rPr>
-          <w:rFonts w:ascii="Times New Roman" w:hAnsi="Times New Roman" w:cs="Times New Roman"/>
-          <w:sz w:val="28"/>
-          <w:szCs w:val="28"/>
-          <w:lang w:val="en-US"/>
-        </w:rPr>
-        <w:br/>
-        <w:t xml:space="preserve">        temp = arr[i];</w:t>
-      </w:r>
-      <w:r>
-        <w:rPr>
-          <w:rFonts w:ascii="Times New Roman" w:hAnsi="Times New Roman" w:cs="Times New Roman"/>
-          <w:sz w:val="28"/>
-          <w:szCs w:val="28"/>
-          <w:lang w:val="en-US"/>
-        </w:rPr>
-        <w:br/>
-        <w:t xml:space="preserve">        size_t j;</w:t>
-      </w:r>
-      <w:r>
-        <w:rPr>
-          <w:rFonts w:ascii="Times New Roman" w:hAnsi="Times New Roman" w:cs="Times New Roman"/>
-          <w:sz w:val="28"/>
-          <w:szCs w:val="28"/>
-          <w:lang w:val="en-US"/>
-        </w:rPr>
-        <w:br/>
-        <w:t xml:space="preserve">        for (j = i; ((compareDate(arr[j-1].creatDate,temp.creatDate)) &amp;&amp; (j&gt;=1)); --j){    arr[j] = arr[j-1];</w:t>
-      </w:r>
-      <w:r>
-        <w:rPr>
-          <w:rFonts w:ascii="Times New Roman" w:hAnsi="Times New Roman" w:cs="Times New Roman"/>
-          <w:sz w:val="28"/>
-          <w:szCs w:val="28"/>
-          <w:lang w:val="en-US"/>
-        </w:rPr>
-        <w:br/>
-        <w:t xml:space="preserve">        }</w:t>
-      </w:r>
-      <w:r>
-        <w:rPr>
-          <w:rFonts w:ascii="Times New Roman" w:hAnsi="Times New Roman" w:cs="Times New Roman"/>
-          <w:sz w:val="28"/>
-          <w:szCs w:val="28"/>
-          <w:lang w:val="en-US"/>
-        </w:rPr>
-        <w:br/>
-        <w:t xml:space="preserve">        arr[j] = temp;</w:t>
-      </w:r>
-      <w:r>
-        <w:rPr>
-          <w:rFonts w:ascii="Times New Roman" w:hAnsi="Times New Roman" w:cs="Times New Roman"/>
-          <w:sz w:val="28"/>
-          <w:szCs w:val="28"/>
-          <w:lang w:val="en-US"/>
-        </w:rPr>
-        <w:br/>
-        <w:t xml:space="preserve">    }    return arr;}</w:t>
-      </w:r>
-      <w:r>
-        <w:rPr>
-          <w:rFonts w:ascii="Times New Roman" w:hAnsi="Times New Roman" w:cs="Times New Roman"/>
-          <w:sz w:val="28"/>
-          <w:szCs w:val="28"/>
-          <w:lang w:val="en-US"/>
-        </w:rPr>
-        <w:br/>
-      </w:r>
-      <w:r>
-        <w:rPr>
-          <w:rFonts w:ascii="Times New Roman" w:hAnsi="Times New Roman" w:cs="Times New Roman"/>
-          <w:sz w:val="28"/>
-          <w:szCs w:val="28"/>
-          <w:lang w:val="en-US"/>
-        </w:rPr>
-        <w:br/>
-        <w:t>int main() {</w:t>
-      </w:r>
-      <w:r>
-        <w:rPr>
-          <w:rFonts w:ascii="Times New Roman" w:hAnsi="Times New Roman" w:cs="Times New Roman"/>
-          <w:sz w:val="28"/>
-          <w:szCs w:val="28"/>
-          <w:lang w:val="en-US"/>
-        </w:rPr>
-        <w:br/>
-        <w:t xml:space="preserve">    printf("ENTER NUMBER OF FILES: ");</w:t>
-      </w:r>
-      <w:r>
-        <w:rPr>
-          <w:rFonts w:ascii="Times New Roman" w:hAnsi="Times New Roman" w:cs="Times New Roman"/>
-          <w:sz w:val="28"/>
-          <w:szCs w:val="28"/>
-          <w:lang w:val="en-US"/>
-        </w:rPr>
-        <w:br/>
-        <w:t xml:space="preserve">    size_t filesAmount = 0;</w:t>
-      </w:r>
-      <w:r>
-        <w:rPr>
-          <w:rFonts w:ascii="Times New Roman" w:hAnsi="Times New Roman" w:cs="Times New Roman"/>
-          <w:sz w:val="28"/>
-          <w:szCs w:val="28"/>
-          <w:lang w:val="en-US"/>
-        </w:rPr>
-        <w:br/>
-        <w:t xml:space="preserve">    scanf("%d",&amp;filesAmount);</w:t>
-      </w:r>
-      <w:r>
-        <w:rPr>
-          <w:rFonts w:ascii="Times New Roman" w:hAnsi="Times New Roman" w:cs="Times New Roman"/>
-          <w:sz w:val="28"/>
-          <w:szCs w:val="28"/>
-          <w:lang w:val="en-US"/>
-        </w:rPr>
-        <w:br/>
-        <w:t xml:space="preserve">    struct fileDescription_t *mainArr = (struct fileDescription_t*) calloc(filesAmount,sizeof(struct fileDescription_t));</w:t>
-      </w:r>
-      <w:r>
-        <w:rPr>
-          <w:rFonts w:ascii="Times New Roman" w:hAnsi="Times New Roman" w:cs="Times New Roman"/>
-          <w:sz w:val="28"/>
-          <w:szCs w:val="28"/>
-          <w:lang w:val="en-US"/>
-        </w:rPr>
-        <w:br/>
-        <w:t xml:space="preserve">    filesDataRandomFill(mainArr, filesAmount);</w:t>
-      </w:r>
-      <w:r>
-        <w:rPr>
-          <w:rFonts w:ascii="Times New Roman" w:hAnsi="Times New Roman" w:cs="Times New Roman"/>
-          <w:sz w:val="28"/>
-          <w:szCs w:val="28"/>
-          <w:lang w:val="en-US"/>
-        </w:rPr>
-        <w:br/>
-        <w:t xml:space="preserve">    printArr(mainArr,filesAmount);</w:t>
-      </w:r>
-      <w:r>
-        <w:rPr>
-          <w:rFonts w:ascii="Times New Roman" w:hAnsi="Times New Roman" w:cs="Times New Roman"/>
-          <w:sz w:val="28"/>
-          <w:szCs w:val="28"/>
-          <w:lang w:val="en-US"/>
-        </w:rPr>
-        <w:br/>
-        <w:t xml:space="preserve">    sortTheArr(mainArr,filesAmount);</w:t>
-      </w:r>
-      <w:r>
-        <w:rPr>
-          <w:rFonts w:ascii="Times New Roman" w:hAnsi="Times New Roman" w:cs="Times New Roman"/>
-          <w:sz w:val="28"/>
-          <w:szCs w:val="28"/>
-          <w:lang w:val="en-US"/>
-        </w:rPr>
-        <w:br/>
-        <w:t xml:space="preserve">    printArr(mainArr,filesAmount);</w:t>
-      </w:r>
-      <w:r>
-        <w:rPr>
-          <w:rFonts w:ascii="Times New Roman" w:hAnsi="Times New Roman" w:cs="Times New Roman"/>
-          <w:sz w:val="28"/>
-          <w:szCs w:val="28"/>
-          <w:lang w:val="en-US"/>
-        </w:rPr>
-        <w:br/>
-        <w:t xml:space="preserve">    free(mainArr);</w:t>
-      </w:r>
-      <w:r>
-        <w:rPr>
-          <w:rFonts w:ascii="Times New Roman" w:hAnsi="Times New Roman" w:cs="Times New Roman"/>
-          <w:sz w:val="28"/>
-          <w:szCs w:val="28"/>
-          <w:lang w:val="en-US"/>
-        </w:rPr>
-        <w:t xml:space="preserve"> </w:t>
-      </w:r>
-      <w:r>
-        <w:rPr>
-          <w:rFonts w:ascii="Times New Roman" w:hAnsi="Times New Roman" w:cs="Times New Roman"/>
-          <w:sz w:val="28"/>
-          <w:szCs w:val="28"/>
-          <w:lang w:val="en-US"/>
-        </w:rPr>
-        <w:br/>
-        <w:t xml:space="preserve">    return 0;</w:t>
-      </w:r>
-      <w:r>
-        <w:rPr>
-          <w:rFonts w:ascii="Times New Roman" w:hAnsi="Times New Roman" w:cs="Times New Roman"/>
-          <w:sz w:val="28"/>
-          <w:szCs w:val="28"/>
-          <w:lang w:val="en-US"/>
-        </w:rPr>
-        <w:br/>
-        <w:t xml:space="preserve">} </w:t>
-      </w:r>
-      <w:r>
-        <w:rPr>
-          <w:rFonts w:ascii="Times New Roman" w:hAnsi="Times New Roman" w:cs="Times New Roman"/>
-          <w:sz w:val="28"/>
-          <w:szCs w:val="28"/>
-          <w:lang w:val="en-US"/>
-        </w:rPr>
-        <w:br w:type="page"/>
-      </w:r>
-    </w:p>
-    <w:p>
-      <w:pPr>
-        <w:pStyle w:val="1"/>
-        <w:rPr>
-          <w:rFonts w:cs="Times New Roman"/>
-          <w:lang w:val="en-US"/>
-        </w:rPr>
-      </w:pPr>
-      <w:r>
-        <w:rPr>
-          <w:rFonts w:cs="Times New Roman"/>
-        </w:rPr>
-        <w:lastRenderedPageBreak/>
-        <w:t>ТЕСТ</w:t>
-      </w:r>
-      <w:r>
-        <w:rPr>
-          <w:rFonts w:cs="Times New Roman"/>
-        </w:rPr>
-        <w:t>ИРОВАНИЕ</w:t>
-      </w:r>
-      <w:r>
-        <w:rPr>
-          <w:rFonts w:cs="Times New Roman"/>
-          <w:lang w:val="en-US"/>
-        </w:rPr>
-        <w:t xml:space="preserve"> </w:t>
-      </w:r>
-      <w:r>
-        <w:rPr>
-          <w:rFonts w:cs="Times New Roman"/>
-        </w:rPr>
-        <w:t>ПРОГРАММЫ</w:t>
-      </w:r>
-    </w:p>
-    <w:p>
-      <w:pPr>
-        <w:pStyle w:val="a6"/>
         <w:rPr>
           <w:rFonts w:ascii="Times New Roman" w:hAnsi="Times New Roman" w:cs="Times New Roman"/>
           <w:sz w:val="28"/>
@@ -1835,7 +980,7 @@
     <w:p>
       <w:pPr>
         <w:pStyle w:val="a6"/>
-        <w:spacing w:after="0"/>
+        <w:spacing w:after="0" w:line="360" w:lineRule="auto"/>
         <w:ind w:left="0"/>
         <w:jc w:val="center"/>
         <w:rPr>
@@ -1853,7 +998,7 @@
           <w:lang w:eastAsia="ru-RU"/>
         </w:rPr>
         <w:drawing>
-          <wp:inline distT="0" distB="0" distL="0" distR="0" wp14:anchorId="4A5DBAFD" wp14:editId="08DB6A5C">
+          <wp:inline distT="0" distB="0" distL="0" distR="0" wp14:anchorId="50C716B5" wp14:editId="00BF0A67">
             <wp:extent cx="5486400" cy="2371090"/>
             <wp:effectExtent l="0" t="0" r="0" b="0"/>
             <wp:docPr id="1" name="Рисунок 1"/>
@@ -1870,7 +1015,7 @@
                     </pic:cNvPicPr>
                   </pic:nvPicPr>
                   <pic:blipFill>
-                    <a:blip r:embed="rId11">
+                    <a:blip r:embed="rId9">
                       <a:extLst>
                         <a:ext uri="{28A0092B-C50C-407E-A947-70E740481C1C}">
                           <a14:useLocalDpi xmlns:a14="http://schemas.microsoft.com/office/drawing/2010/main" val="0"/>
@@ -1913,7 +1058,7 @@
     <w:p>
       <w:pPr>
         <w:pStyle w:val="a6"/>
-        <w:spacing w:after="0"/>
+        <w:spacing w:after="0" w:line="360" w:lineRule="auto"/>
         <w:ind w:left="0"/>
         <w:jc w:val="center"/>
         <w:rPr>
@@ -1958,7 +1103,7 @@
     <w:p>
       <w:pPr>
         <w:pStyle w:val="a6"/>
-        <w:spacing w:after="0"/>
+        <w:spacing w:after="0" w:line="360" w:lineRule="auto"/>
         <w:ind w:left="0"/>
         <w:jc w:val="center"/>
         <w:rPr>
@@ -1971,7 +1116,7 @@
     <w:p>
       <w:pPr>
         <w:pStyle w:val="a6"/>
-        <w:spacing w:after="0"/>
+        <w:spacing w:after="0" w:line="360" w:lineRule="auto"/>
         <w:ind w:left="0"/>
         <w:jc w:val="center"/>
         <w:rPr>
@@ -1989,7 +1134,7 @@
           <w:lang w:eastAsia="ru-RU"/>
         </w:rPr>
         <w:drawing>
-          <wp:inline distT="0" distB="0" distL="0" distR="0" wp14:anchorId="648BF4DB" wp14:editId="683D608E">
+          <wp:inline distT="0" distB="0" distL="0" distR="0" wp14:anchorId="3BFED36E" wp14:editId="3A01FDC7">
             <wp:extent cx="5572125" cy="3448050"/>
             <wp:effectExtent l="0" t="0" r="9525" b="0"/>
             <wp:docPr id="2" name="Рисунок 2"/>
@@ -2004,7 +1149,7 @@
                     <pic:cNvPicPr/>
                   </pic:nvPicPr>
                   <pic:blipFill>
-                    <a:blip r:embed="rId12">
+                    <a:blip r:embed="rId10">
                       <a:extLst>
                         <a:ext uri="{28A0092B-C50C-407E-A947-70E740481C1C}">
                           <a14:useLocalDpi xmlns:a14="http://schemas.microsoft.com/office/drawing/2010/main" val="0"/>
@@ -2034,7 +1179,7 @@
     <w:p>
       <w:pPr>
         <w:pStyle w:val="a6"/>
-        <w:spacing w:after="0"/>
+        <w:spacing w:after="0" w:line="360" w:lineRule="auto"/>
         <w:ind w:left="0"/>
         <w:jc w:val="center"/>
         <w:rPr>
@@ -2049,37 +1194,13 @@
           <w:sz w:val="28"/>
           <w:szCs w:val="28"/>
         </w:rPr>
-        <w:t xml:space="preserve">Рисунок </w:t>
-      </w:r>
-      <w:r>
-        <w:rPr>
-          <w:rFonts w:ascii="Times New Roman" w:hAnsi="Times New Roman" w:cs="Times New Roman"/>
-          <w:sz w:val="28"/>
-          <w:szCs w:val="28"/>
-        </w:rPr>
-        <w:t xml:space="preserve">3 </w:t>
-      </w:r>
-      <w:r>
-        <w:rPr>
-          <w:rFonts w:ascii="Times New Roman" w:hAnsi="Times New Roman" w:cs="Times New Roman"/>
-          <w:sz w:val="28"/>
-          <w:szCs w:val="28"/>
-        </w:rPr>
-        <w:t xml:space="preserve">– Результат выполнения программы </w:t>
-      </w:r>
-      <w:r>
-        <w:rPr>
-          <w:rFonts w:ascii="Times New Roman" w:hAnsi="Times New Roman" w:cs="Times New Roman"/>
-          <w:sz w:val="28"/>
-          <w:szCs w:val="28"/>
-        </w:rPr>
-        <w:t>сортировки 10 элементов</w:t>
+        <w:t>Рисунок 3 – Результат выполнения программы сортировки 10 элементов</w:t>
       </w:r>
     </w:p>
     <w:p>
       <w:pPr>
         <w:pStyle w:val="a6"/>
-        <w:spacing w:after="0"/>
+        <w:spacing w:after="0" w:line="360" w:lineRule="auto"/>
         <w:ind w:left="0"/>
         <w:jc w:val="center"/>
         <w:rPr>
@@ -2092,7 +1213,7 @@
     <w:p>
       <w:pPr>
         <w:pStyle w:val="a6"/>
-        <w:spacing w:after="0"/>
+        <w:spacing w:after="0" w:line="360" w:lineRule="auto"/>
         <w:ind w:left="0"/>
         <w:jc w:val="center"/>
         <w:rPr>
@@ -2105,7 +1226,7 @@
     <w:p>
       <w:pPr>
         <w:pStyle w:val="a6"/>
-        <w:spacing w:after="0"/>
+        <w:spacing w:after="0" w:line="360" w:lineRule="auto"/>
         <w:ind w:left="0"/>
         <w:jc w:val="center"/>
         <w:rPr>
@@ -2118,7 +1239,7 @@
     <w:p>
       <w:pPr>
         <w:pStyle w:val="a6"/>
-        <w:spacing w:after="0"/>
+        <w:spacing w:after="0" w:line="360" w:lineRule="auto"/>
         <w:ind w:left="0"/>
         <w:jc w:val="center"/>
         <w:rPr>
@@ -2130,12 +1251,12 @@
     </w:p>
     <w:p>
       <w:pPr>
+        <w:spacing w:line="360" w:lineRule="auto"/>
         <w:jc w:val="center"/>
         <w:rPr>
           <w:rFonts w:ascii="Times New Roman" w:hAnsi="Times New Roman" w:cs="Times New Roman"/>
           <w:sz w:val="28"/>
           <w:szCs w:val="28"/>
-          <w:lang w:val="en-US"/>
         </w:rPr>
       </w:pPr>
       <w:r>
@@ -2391,7 +1512,7 @@
         <w:autoSpaceDE w:val="0"/>
         <w:autoSpaceDN w:val="0"/>
         <w:adjustRightInd w:val="0"/>
-        <w:spacing w:after="0" w:line="240" w:lineRule="auto"/>
+        <w:spacing w:after="0" w:line="360" w:lineRule="auto"/>
         <w:ind w:firstLine="708"/>
         <w:jc w:val="both"/>
         <w:rPr>
@@ -2402,7 +1523,7 @@
       </w:pPr>
     </w:p>
     <w:sectPr>
-      <w:footerReference w:type="default" r:id="rId13"/>
+      <w:footerReference w:type="default" r:id="rId11"/>
       <w:pgSz w:w="11906" w:h="16838"/>
       <w:pgMar w:top="709" w:right="850" w:bottom="709" w:left="1701" w:header="708" w:footer="708" w:gutter="0"/>
       <w:pgNumType w:start="2"/>
@@ -2468,7 +1589,7 @@
           <w:rPr>
             <w:noProof/>
           </w:rPr>
-          <w:t>9</w:t>
+          <w:t>3</w:t>
         </w:r>
         <w:r>
           <w:fldChar w:fldCharType="end"/>
@@ -2512,6 +1633,128 @@
 <file path=word/numbering.xml><?xml version="1.0" encoding="utf-8"?>
 <w:numbering xmlns:wpc="http://schemas.microsoft.com/office/word/2010/wordprocessingCanvas" xmlns:mc="http://schemas.openxmlformats.org/markup-compatibility/2006" xmlns:o="urn:schemas-microsoft-com:office:office" xmlns:r="http://schemas.openxmlformats.org/officeDocument/2006/relationships" xmlns:m="http://schemas.openxmlformats.org/officeDocument/2006/math" xmlns:v="urn:schemas-microsoft-com:vml" xmlns:wp14="http://schemas.microsoft.com/office/word/2010/wordprocessingDrawing" xmlns:wp="http://schemas.openxmlformats.org/drawingml/2006/wordprocessingDrawing" xmlns:w10="urn:schemas-microsoft-com:office:word" xmlns:w="http://schemas.openxmlformats.org/wordprocessingml/2006/main" xmlns:w14="http://schemas.microsoft.com/office/word/2010/wordml" xmlns:wpg="http://schemas.microsoft.com/office/word/2010/wordprocessingGroup" xmlns:wpi="http://schemas.microsoft.com/office/word/2010/wordprocessingInk" xmlns:wne="http://schemas.microsoft.com/office/word/2006/wordml" xmlns:wps="http://schemas.microsoft.com/office/word/2010/wordprocessingShape" mc:Ignorable="w14 wp14">
   <w:abstractNum w:abstractNumId="0">
+    <w:nsid w:val="00000001"/>
+    <w:multiLevelType w:val="multilevel"/>
+    <w:tmpl w:val="00000001"/>
+    <w:lvl w:ilvl="0">
+      <w:start w:val="1"/>
+      <w:numFmt w:val="none"/>
+      <w:suff w:val="nothing"/>
+      <w:lvlText w:val=""/>
+      <w:lvlJc w:val="left"/>
+      <w:pPr>
+        <w:tabs>
+          <w:tab w:val="num" w:pos="432"/>
+        </w:tabs>
+        <w:ind w:left="432" w:hanging="432"/>
+      </w:pPr>
+    </w:lvl>
+    <w:lvl w:ilvl="1">
+      <w:start w:val="1"/>
+      <w:numFmt w:val="none"/>
+      <w:suff w:val="nothing"/>
+      <w:lvlText w:val=""/>
+      <w:lvlJc w:val="left"/>
+      <w:pPr>
+        <w:tabs>
+          <w:tab w:val="num" w:pos="576"/>
+        </w:tabs>
+        <w:ind w:left="576" w:hanging="576"/>
+      </w:pPr>
+    </w:lvl>
+    <w:lvl w:ilvl="2">
+      <w:start w:val="1"/>
+      <w:numFmt w:val="none"/>
+      <w:suff w:val="nothing"/>
+      <w:lvlText w:val=""/>
+      <w:lvlJc w:val="left"/>
+      <w:pPr>
+        <w:tabs>
+          <w:tab w:val="num" w:pos="720"/>
+        </w:tabs>
+        <w:ind w:left="720" w:hanging="720"/>
+      </w:pPr>
+    </w:lvl>
+    <w:lvl w:ilvl="3">
+      <w:start w:val="1"/>
+      <w:numFmt w:val="none"/>
+      <w:suff w:val="nothing"/>
+      <w:lvlText w:val=""/>
+      <w:lvlJc w:val="left"/>
+      <w:pPr>
+        <w:tabs>
+          <w:tab w:val="num" w:pos="864"/>
+        </w:tabs>
+        <w:ind w:left="864" w:hanging="864"/>
+      </w:pPr>
+    </w:lvl>
+    <w:lvl w:ilvl="4">
+      <w:start w:val="1"/>
+      <w:numFmt w:val="none"/>
+      <w:suff w:val="nothing"/>
+      <w:lvlText w:val=""/>
+      <w:lvlJc w:val="left"/>
+      <w:pPr>
+        <w:tabs>
+          <w:tab w:val="num" w:pos="1008"/>
+        </w:tabs>
+        <w:ind w:left="1008" w:hanging="1008"/>
+      </w:pPr>
+    </w:lvl>
+    <w:lvl w:ilvl="5">
+      <w:start w:val="1"/>
+      <w:numFmt w:val="none"/>
+      <w:suff w:val="nothing"/>
+      <w:lvlText w:val=""/>
+      <w:lvlJc w:val="left"/>
+      <w:pPr>
+        <w:tabs>
+          <w:tab w:val="num" w:pos="1152"/>
+        </w:tabs>
+        <w:ind w:left="1152" w:hanging="1152"/>
+      </w:pPr>
+    </w:lvl>
+    <w:lvl w:ilvl="6">
+      <w:start w:val="1"/>
+      <w:numFmt w:val="none"/>
+      <w:suff w:val="nothing"/>
+      <w:lvlText w:val=""/>
+      <w:lvlJc w:val="left"/>
+      <w:pPr>
+        <w:tabs>
+          <w:tab w:val="num" w:pos="1296"/>
+        </w:tabs>
+        <w:ind w:left="1296" w:hanging="1296"/>
+      </w:pPr>
+    </w:lvl>
+    <w:lvl w:ilvl="7">
+      <w:start w:val="1"/>
+      <w:numFmt w:val="none"/>
+      <w:suff w:val="nothing"/>
+      <w:lvlText w:val=""/>
+      <w:lvlJc w:val="left"/>
+      <w:pPr>
+        <w:tabs>
+          <w:tab w:val="num" w:pos="1440"/>
+        </w:tabs>
+        <w:ind w:left="1440" w:hanging="1440"/>
+      </w:pPr>
+    </w:lvl>
+    <w:lvl w:ilvl="8">
+      <w:start w:val="1"/>
+      <w:numFmt w:val="none"/>
+      <w:suff w:val="nothing"/>
+      <w:lvlText w:val=""/>
+      <w:lvlJc w:val="left"/>
+      <w:pPr>
+        <w:tabs>
+          <w:tab w:val="num" w:pos="1584"/>
+        </w:tabs>
+        <w:ind w:left="1584" w:hanging="1584"/>
+      </w:pPr>
+    </w:lvl>
+  </w:abstractNum>
+  <w:abstractNum w:abstractNumId="1">
     <w:nsid w:val="00DF2B98"/>
     <w:multiLevelType w:val="multilevel"/>
     <w:tmpl w:val="005E81AC"/>
@@ -2640,7 +1883,7 @@
       </w:rPr>
     </w:lvl>
   </w:abstractNum>
-  <w:abstractNum w:abstractNumId="1">
+  <w:abstractNum w:abstractNumId="2">
     <w:nsid w:val="012F0FAF"/>
     <w:multiLevelType w:val="hybridMultilevel"/>
     <w:tmpl w:val="DCA6848E"/>
@@ -2752,7 +1995,7 @@
       </w:rPr>
     </w:lvl>
   </w:abstractNum>
-  <w:abstractNum w:abstractNumId="2">
+  <w:abstractNum w:abstractNumId="3">
     <w:nsid w:val="096A45AC"/>
     <w:multiLevelType w:val="multilevel"/>
     <w:tmpl w:val="E0EE93D4"/>
@@ -2881,7 +2124,7 @@
       </w:rPr>
     </w:lvl>
   </w:abstractNum>
-  <w:abstractNum w:abstractNumId="3">
+  <w:abstractNum w:abstractNumId="4">
     <w:nsid w:val="10BC238D"/>
     <w:multiLevelType w:val="multilevel"/>
     <w:tmpl w:val="889E7872"/>
@@ -3010,7 +2253,7 @@
       </w:rPr>
     </w:lvl>
   </w:abstractNum>
-  <w:abstractNum w:abstractNumId="4">
+  <w:abstractNum w:abstractNumId="5">
     <w:nsid w:val="186F7F5F"/>
     <w:multiLevelType w:val="multilevel"/>
     <w:tmpl w:val="7C6E1AD4"/>
@@ -3131,7 +2374,7 @@
       </w:rPr>
     </w:lvl>
   </w:abstractNum>
-  <w:abstractNum w:abstractNumId="5">
+  <w:abstractNum w:abstractNumId="6">
     <w:nsid w:val="24F505AE"/>
     <w:multiLevelType w:val="multilevel"/>
     <w:tmpl w:val="E0EE93D4"/>
@@ -3260,7 +2503,93 @@
       </w:rPr>
     </w:lvl>
   </w:abstractNum>
-  <w:abstractNum w:abstractNumId="6">
+  <w:abstractNum w:abstractNumId="7">
+    <w:nsid w:val="2B3706A9"/>
+    <w:multiLevelType w:val="hybridMultilevel"/>
+    <w:tmpl w:val="8AC06268"/>
+    <w:lvl w:ilvl="0" w:tplc="0419000F">
+      <w:start w:val="1"/>
+      <w:numFmt w:val="decimal"/>
+      <w:lvlText w:val="%1."/>
+      <w:lvlJc w:val="left"/>
+      <w:pPr>
+        <w:ind w:left="720" w:hanging="360"/>
+      </w:pPr>
+    </w:lvl>
+    <w:lvl w:ilvl="1" w:tplc="04190019" w:tentative="1">
+      <w:start w:val="1"/>
+      <w:numFmt w:val="lowerLetter"/>
+      <w:lvlText w:val="%2."/>
+      <w:lvlJc w:val="left"/>
+      <w:pPr>
+        <w:ind w:left="1440" w:hanging="360"/>
+      </w:pPr>
+    </w:lvl>
+    <w:lvl w:ilvl="2" w:tplc="0419001B" w:tentative="1">
+      <w:start w:val="1"/>
+      <w:numFmt w:val="lowerRoman"/>
+      <w:lvlText w:val="%3."/>
+      <w:lvlJc w:val="right"/>
+      <w:pPr>
+        <w:ind w:left="2160" w:hanging="180"/>
+      </w:pPr>
+    </w:lvl>
+    <w:lvl w:ilvl="3" w:tplc="0419000F" w:tentative="1">
+      <w:start w:val="1"/>
+      <w:numFmt w:val="decimal"/>
+      <w:lvlText w:val="%4."/>
+      <w:lvlJc w:val="left"/>
+      <w:pPr>
+        <w:ind w:left="2880" w:hanging="360"/>
+      </w:pPr>
+    </w:lvl>
+    <w:lvl w:ilvl="4" w:tplc="04190019" w:tentative="1">
+      <w:start w:val="1"/>
+      <w:numFmt w:val="lowerLetter"/>
+      <w:lvlText w:val="%5."/>
+      <w:lvlJc w:val="left"/>
+      <w:pPr>
+        <w:ind w:left="3600" w:hanging="360"/>
+      </w:pPr>
+    </w:lvl>
+    <w:lvl w:ilvl="5" w:tplc="0419001B" w:tentative="1">
+      <w:start w:val="1"/>
+      <w:numFmt w:val="lowerRoman"/>
+      <w:lvlText w:val="%6."/>
+      <w:lvlJc w:val="right"/>
+      <w:pPr>
+        <w:ind w:left="4320" w:hanging="180"/>
+      </w:pPr>
+    </w:lvl>
+    <w:lvl w:ilvl="6" w:tplc="0419000F" w:tentative="1">
+      <w:start w:val="1"/>
+      <w:numFmt w:val="decimal"/>
+      <w:lvlText w:val="%7."/>
+      <w:lvlJc w:val="left"/>
+      <w:pPr>
+        <w:ind w:left="5040" w:hanging="360"/>
+      </w:pPr>
+    </w:lvl>
+    <w:lvl w:ilvl="7" w:tplc="04190019" w:tentative="1">
+      <w:start w:val="1"/>
+      <w:numFmt w:val="lowerLetter"/>
+      <w:lvlText w:val="%8."/>
+      <w:lvlJc w:val="left"/>
+      <w:pPr>
+        <w:ind w:left="5760" w:hanging="360"/>
+      </w:pPr>
+    </w:lvl>
+    <w:lvl w:ilvl="8" w:tplc="0419001B" w:tentative="1">
+      <w:start w:val="1"/>
+      <w:numFmt w:val="lowerRoman"/>
+      <w:lvlText w:val="%9."/>
+      <w:lvlJc w:val="right"/>
+      <w:pPr>
+        <w:ind w:left="6480" w:hanging="180"/>
+      </w:pPr>
+    </w:lvl>
+  </w:abstractNum>
+  <w:abstractNum w:abstractNumId="8">
     <w:nsid w:val="352464A7"/>
     <w:multiLevelType w:val="hybridMultilevel"/>
     <w:tmpl w:val="6D92FBA0"/>
@@ -3373,7 +2702,7 @@
       </w:rPr>
     </w:lvl>
   </w:abstractNum>
-  <w:abstractNum w:abstractNumId="7">
+  <w:abstractNum w:abstractNumId="9">
     <w:nsid w:val="3A546351"/>
     <w:multiLevelType w:val="hybridMultilevel"/>
     <w:tmpl w:val="CB54F94E"/>
@@ -3459,7 +2788,7 @@
       </w:pPr>
     </w:lvl>
   </w:abstractNum>
-  <w:abstractNum w:abstractNumId="8">
+  <w:abstractNum w:abstractNumId="10">
     <w:nsid w:val="3AFA5829"/>
     <w:multiLevelType w:val="multilevel"/>
     <w:tmpl w:val="E5C8A7E4"/>
@@ -3588,7 +2917,7 @@
       </w:rPr>
     </w:lvl>
   </w:abstractNum>
-  <w:abstractNum w:abstractNumId="9">
+  <w:abstractNum w:abstractNumId="11">
     <w:nsid w:val="3B2F4A02"/>
     <w:multiLevelType w:val="hybridMultilevel"/>
     <w:tmpl w:val="CCD0EAFE"/>
@@ -3674,7 +3003,120 @@
       </w:pPr>
     </w:lvl>
   </w:abstractNum>
-  <w:abstractNum w:abstractNumId="10">
+  <w:abstractNum w:abstractNumId="12">
+    <w:nsid w:val="3B6B3E0B"/>
+    <w:multiLevelType w:val="hybridMultilevel"/>
+    <w:tmpl w:val="E5906580"/>
+    <w:lvl w:ilvl="0" w:tplc="07CA474C">
+      <w:start w:val="1"/>
+      <w:numFmt w:val="bullet"/>
+      <w:lvlText w:val=""/>
+      <w:lvlJc w:val="left"/>
+      <w:pPr>
+        <w:ind w:left="1440" w:hanging="360"/>
+      </w:pPr>
+      <w:rPr>
+        <w:rFonts w:ascii="Symbol" w:hAnsi="Symbol" w:hint="default"/>
+      </w:rPr>
+    </w:lvl>
+    <w:lvl w:ilvl="1" w:tplc="04190003" w:tentative="1">
+      <w:start w:val="1"/>
+      <w:numFmt w:val="bullet"/>
+      <w:lvlText w:val="o"/>
+      <w:lvlJc w:val="left"/>
+      <w:pPr>
+        <w:ind w:left="2160" w:hanging="360"/>
+      </w:pPr>
+      <w:rPr>
+        <w:rFonts w:ascii="Courier New" w:hAnsi="Courier New" w:cs="Courier New" w:hint="default"/>
+      </w:rPr>
+    </w:lvl>
+    <w:lvl w:ilvl="2" w:tplc="04190005" w:tentative="1">
+      <w:start w:val="1"/>
+      <w:numFmt w:val="bullet"/>
+      <w:lvlText w:val=""/>
+      <w:lvlJc w:val="left"/>
+      <w:pPr>
+        <w:ind w:left="2880" w:hanging="360"/>
+      </w:pPr>
+      <w:rPr>
+        <w:rFonts w:ascii="Wingdings" w:hAnsi="Wingdings" w:hint="default"/>
+      </w:rPr>
+    </w:lvl>
+    <w:lvl w:ilvl="3" w:tplc="04190001" w:tentative="1">
+      <w:start w:val="1"/>
+      <w:numFmt w:val="bullet"/>
+      <w:lvlText w:val=""/>
+      <w:lvlJc w:val="left"/>
+      <w:pPr>
+        <w:ind w:left="3600" w:hanging="360"/>
+      </w:pPr>
+      <w:rPr>
+        <w:rFonts w:ascii="Symbol" w:hAnsi="Symbol" w:hint="default"/>
+      </w:rPr>
+    </w:lvl>
+    <w:lvl w:ilvl="4" w:tplc="04190003" w:tentative="1">
+      <w:start w:val="1"/>
+      <w:numFmt w:val="bullet"/>
+      <w:lvlText w:val="o"/>
+      <w:lvlJc w:val="left"/>
+      <w:pPr>
+        <w:ind w:left="4320" w:hanging="360"/>
+      </w:pPr>
+      <w:rPr>
+        <w:rFonts w:ascii="Courier New" w:hAnsi="Courier New" w:cs="Courier New" w:hint="default"/>
+      </w:rPr>
+    </w:lvl>
+    <w:lvl w:ilvl="5" w:tplc="04190005" w:tentative="1">
+      <w:start w:val="1"/>
+      <w:numFmt w:val="bullet"/>
+      <w:lvlText w:val=""/>
+      <w:lvlJc w:val="left"/>
+      <w:pPr>
+        <w:ind w:left="5040" w:hanging="360"/>
+      </w:pPr>
+      <w:rPr>
+        <w:rFonts w:ascii="Wingdings" w:hAnsi="Wingdings" w:hint="default"/>
+      </w:rPr>
+    </w:lvl>
+    <w:lvl w:ilvl="6" w:tplc="04190001" w:tentative="1">
+      <w:start w:val="1"/>
+      <w:numFmt w:val="bullet"/>
+      <w:lvlText w:val=""/>
+      <w:lvlJc w:val="left"/>
+      <w:pPr>
+        <w:ind w:left="5760" w:hanging="360"/>
+      </w:pPr>
+      <w:rPr>
+        <w:rFonts w:ascii="Symbol" w:hAnsi="Symbol" w:hint="default"/>
+      </w:rPr>
+    </w:lvl>
+    <w:lvl w:ilvl="7" w:tplc="04190003" w:tentative="1">
+      <w:start w:val="1"/>
+      <w:numFmt w:val="bullet"/>
+      <w:lvlText w:val="o"/>
+      <w:lvlJc w:val="left"/>
+      <w:pPr>
+        <w:ind w:left="6480" w:hanging="360"/>
+      </w:pPr>
+      <w:rPr>
+        <w:rFonts w:ascii="Courier New" w:hAnsi="Courier New" w:cs="Courier New" w:hint="default"/>
+      </w:rPr>
+    </w:lvl>
+    <w:lvl w:ilvl="8" w:tplc="04190005" w:tentative="1">
+      <w:start w:val="1"/>
+      <w:numFmt w:val="bullet"/>
+      <w:lvlText w:val=""/>
+      <w:lvlJc w:val="left"/>
+      <w:pPr>
+        <w:ind w:left="7200" w:hanging="360"/>
+      </w:pPr>
+      <w:rPr>
+        <w:rFonts w:ascii="Wingdings" w:hAnsi="Wingdings" w:hint="default"/>
+      </w:rPr>
+    </w:lvl>
+  </w:abstractNum>
+  <w:abstractNum w:abstractNumId="13">
     <w:nsid w:val="4B9E2F21"/>
     <w:multiLevelType w:val="multilevel"/>
     <w:tmpl w:val="903254AA"/>
@@ -3803,7 +3245,7 @@
       </w:rPr>
     </w:lvl>
   </w:abstractNum>
-  <w:abstractNum w:abstractNumId="11">
+  <w:abstractNum w:abstractNumId="14">
     <w:nsid w:val="4CFC1624"/>
     <w:multiLevelType w:val="hybridMultilevel"/>
     <w:tmpl w:val="4192D58E"/>
@@ -3916,7 +3358,7 @@
       </w:rPr>
     </w:lvl>
   </w:abstractNum>
-  <w:abstractNum w:abstractNumId="12">
+  <w:abstractNum w:abstractNumId="15">
     <w:nsid w:val="4FDC649E"/>
     <w:multiLevelType w:val="hybridMultilevel"/>
     <w:tmpl w:val="6848187E"/>
@@ -4029,7 +3471,7 @@
       </w:rPr>
     </w:lvl>
   </w:abstractNum>
-  <w:abstractNum w:abstractNumId="13">
+  <w:abstractNum w:abstractNumId="16">
     <w:nsid w:val="556F596B"/>
     <w:multiLevelType w:val="hybridMultilevel"/>
     <w:tmpl w:val="6D16881E"/>
@@ -4121,7 +3563,7 @@
       </w:pPr>
     </w:lvl>
   </w:abstractNum>
-  <w:abstractNum w:abstractNumId="14">
+  <w:abstractNum w:abstractNumId="17">
     <w:nsid w:val="566C310B"/>
     <w:multiLevelType w:val="hybridMultilevel"/>
     <w:tmpl w:val="7B0C0CE2"/>
@@ -4207,7 +3649,7 @@
       </w:pPr>
     </w:lvl>
   </w:abstractNum>
-  <w:abstractNum w:abstractNumId="15">
+  <w:abstractNum w:abstractNumId="18">
     <w:nsid w:val="627B66E2"/>
     <w:multiLevelType w:val="multilevel"/>
     <w:tmpl w:val="F2D8E430"/>
@@ -4336,7 +3778,7 @@
       </w:rPr>
     </w:lvl>
   </w:abstractNum>
-  <w:abstractNum w:abstractNumId="16">
+  <w:abstractNum w:abstractNumId="19">
     <w:nsid w:val="64B36472"/>
     <w:multiLevelType w:val="hybridMultilevel"/>
     <w:tmpl w:val="7922A5CC"/>
@@ -4422,7 +3864,7 @@
       </w:pPr>
     </w:lvl>
   </w:abstractNum>
-  <w:abstractNum w:abstractNumId="17">
+  <w:abstractNum w:abstractNumId="20">
     <w:nsid w:val="65972C15"/>
     <w:multiLevelType w:val="hybridMultilevel"/>
     <w:tmpl w:val="02FCFEBE"/>
@@ -4508,7 +3950,120 @@
       </w:pPr>
     </w:lvl>
   </w:abstractNum>
-  <w:abstractNum w:abstractNumId="18">
+  <w:abstractNum w:abstractNumId="21">
+    <w:nsid w:val="6E341EB7"/>
+    <w:multiLevelType w:val="hybridMultilevel"/>
+    <w:tmpl w:val="EF0C3552"/>
+    <w:lvl w:ilvl="0" w:tplc="07CA474C">
+      <w:start w:val="1"/>
+      <w:numFmt w:val="bullet"/>
+      <w:lvlText w:val=""/>
+      <w:lvlJc w:val="left"/>
+      <w:pPr>
+        <w:ind w:left="1440" w:hanging="360"/>
+      </w:pPr>
+      <w:rPr>
+        <w:rFonts w:ascii="Symbol" w:hAnsi="Symbol" w:hint="default"/>
+      </w:rPr>
+    </w:lvl>
+    <w:lvl w:ilvl="1" w:tplc="04190003" w:tentative="1">
+      <w:start w:val="1"/>
+      <w:numFmt w:val="bullet"/>
+      <w:lvlText w:val="o"/>
+      <w:lvlJc w:val="left"/>
+      <w:pPr>
+        <w:ind w:left="2160" w:hanging="360"/>
+      </w:pPr>
+      <w:rPr>
+        <w:rFonts w:ascii="Courier New" w:hAnsi="Courier New" w:cs="Courier New" w:hint="default"/>
+      </w:rPr>
+    </w:lvl>
+    <w:lvl w:ilvl="2" w:tplc="04190005" w:tentative="1">
+      <w:start w:val="1"/>
+      <w:numFmt w:val="bullet"/>
+      <w:lvlText w:val=""/>
+      <w:lvlJc w:val="left"/>
+      <w:pPr>
+        <w:ind w:left="2880" w:hanging="360"/>
+      </w:pPr>
+      <w:rPr>
+        <w:rFonts w:ascii="Wingdings" w:hAnsi="Wingdings" w:hint="default"/>
+      </w:rPr>
+    </w:lvl>
+    <w:lvl w:ilvl="3" w:tplc="04190001" w:tentative="1">
+      <w:start w:val="1"/>
+      <w:numFmt w:val="bullet"/>
+      <w:lvlText w:val=""/>
+      <w:lvlJc w:val="left"/>
+      <w:pPr>
+        <w:ind w:left="3600" w:hanging="360"/>
+      </w:pPr>
+      <w:rPr>
+        <w:rFonts w:ascii="Symbol" w:hAnsi="Symbol" w:hint="default"/>
+      </w:rPr>
+    </w:lvl>
+    <w:lvl w:ilvl="4" w:tplc="04190003" w:tentative="1">
+      <w:start w:val="1"/>
+      <w:numFmt w:val="bullet"/>
+      <w:lvlText w:val="o"/>
+      <w:lvlJc w:val="left"/>
+      <w:pPr>
+        <w:ind w:left="4320" w:hanging="360"/>
+      </w:pPr>
+      <w:rPr>
+        <w:rFonts w:ascii="Courier New" w:hAnsi="Courier New" w:cs="Courier New" w:hint="default"/>
+      </w:rPr>
+    </w:lvl>
+    <w:lvl w:ilvl="5" w:tplc="04190005" w:tentative="1">
+      <w:start w:val="1"/>
+      <w:numFmt w:val="bullet"/>
+      <w:lvlText w:val=""/>
+      <w:lvlJc w:val="left"/>
+      <w:pPr>
+        <w:ind w:left="5040" w:hanging="360"/>
+      </w:pPr>
+      <w:rPr>
+        <w:rFonts w:ascii="Wingdings" w:hAnsi="Wingdings" w:hint="default"/>
+      </w:rPr>
+    </w:lvl>
+    <w:lvl w:ilvl="6" w:tplc="04190001" w:tentative="1">
+      <w:start w:val="1"/>
+      <w:numFmt w:val="bullet"/>
+      <w:lvlText w:val=""/>
+      <w:lvlJc w:val="left"/>
+      <w:pPr>
+        <w:ind w:left="5760" w:hanging="360"/>
+      </w:pPr>
+      <w:rPr>
+        <w:rFonts w:ascii="Symbol" w:hAnsi="Symbol" w:hint="default"/>
+      </w:rPr>
+    </w:lvl>
+    <w:lvl w:ilvl="7" w:tplc="04190003" w:tentative="1">
+      <w:start w:val="1"/>
+      <w:numFmt w:val="bullet"/>
+      <w:lvlText w:val="o"/>
+      <w:lvlJc w:val="left"/>
+      <w:pPr>
+        <w:ind w:left="6480" w:hanging="360"/>
+      </w:pPr>
+      <w:rPr>
+        <w:rFonts w:ascii="Courier New" w:hAnsi="Courier New" w:cs="Courier New" w:hint="default"/>
+      </w:rPr>
+    </w:lvl>
+    <w:lvl w:ilvl="8" w:tplc="04190005" w:tentative="1">
+      <w:start w:val="1"/>
+      <w:numFmt w:val="bullet"/>
+      <w:lvlText w:val=""/>
+      <w:lvlJc w:val="left"/>
+      <w:pPr>
+        <w:ind w:left="7200" w:hanging="360"/>
+      </w:pPr>
+      <w:rPr>
+        <w:rFonts w:ascii="Wingdings" w:hAnsi="Wingdings" w:hint="default"/>
+      </w:rPr>
+    </w:lvl>
+  </w:abstractNum>
+  <w:abstractNum w:abstractNumId="22">
     <w:nsid w:val="710F17D8"/>
     <w:multiLevelType w:val="hybridMultilevel"/>
     <w:tmpl w:val="B93232A2"/>
@@ -4594,7 +4149,7 @@
       </w:pPr>
     </w:lvl>
   </w:abstractNum>
-  <w:abstractNum w:abstractNumId="19">
+  <w:abstractNum w:abstractNumId="23">
     <w:nsid w:val="749B1F52"/>
     <w:multiLevelType w:val="hybridMultilevel"/>
     <w:tmpl w:val="7BBEB64C"/>
@@ -4707,7 +4262,7 @@
       </w:rPr>
     </w:lvl>
   </w:abstractNum>
-  <w:abstractNum w:abstractNumId="20">
+  <w:abstractNum w:abstractNumId="24">
     <w:nsid w:val="79870B37"/>
     <w:multiLevelType w:val="multilevel"/>
     <w:tmpl w:val="0988F684"/>
@@ -4836,7 +4391,7 @@
       </w:rPr>
     </w:lvl>
   </w:abstractNum>
-  <w:abstractNum w:abstractNumId="21">
+  <w:abstractNum w:abstractNumId="25">
     <w:nsid w:val="7A043F16"/>
     <w:multiLevelType w:val="hybridMultilevel"/>
     <w:tmpl w:val="03D8C31C"/>
@@ -4922,7 +4477,7 @@
       </w:pPr>
     </w:lvl>
   </w:abstractNum>
-  <w:abstractNum w:abstractNumId="22">
+  <w:abstractNum w:abstractNumId="26">
     <w:nsid w:val="7C5B0EBA"/>
     <w:multiLevelType w:val="multilevel"/>
     <w:tmpl w:val="E0EE93D4"/>
@@ -5051,7 +4606,7 @@
       </w:rPr>
     </w:lvl>
   </w:abstractNum>
-  <w:abstractNum w:abstractNumId="23">
+  <w:abstractNum w:abstractNumId="27">
     <w:nsid w:val="7D296AC5"/>
     <w:multiLevelType w:val="multilevel"/>
     <w:tmpl w:val="A14C754A"/>
@@ -5181,76 +4736,88 @@
     </w:lvl>
   </w:abstractNum>
   <w:num w:numId="1">
+    <w:abstractNumId w:val="5"/>
+  </w:num>
+  <w:num w:numId="2">
+    <w:abstractNumId w:val="6"/>
+  </w:num>
+  <w:num w:numId="3">
+    <w:abstractNumId w:val="3"/>
+  </w:num>
+  <w:num w:numId="4">
+    <w:abstractNumId w:val="18"/>
+  </w:num>
+  <w:num w:numId="5">
+    <w:abstractNumId w:val="26"/>
+  </w:num>
+  <w:num w:numId="6">
+    <w:abstractNumId w:val="13"/>
+  </w:num>
+  <w:num w:numId="7">
+    <w:abstractNumId w:val="27"/>
+  </w:num>
+  <w:num w:numId="8">
     <w:abstractNumId w:val="4"/>
   </w:num>
-  <w:num w:numId="2">
-    <w:abstractNumId w:val="5"/>
-  </w:num>
-  <w:num w:numId="3">
+  <w:num w:numId="9">
     <w:abstractNumId w:val="2"/>
   </w:num>
-  <w:num w:numId="4">
+  <w:num w:numId="10">
+    <w:abstractNumId w:val="10"/>
+  </w:num>
+  <w:num w:numId="11">
+    <w:abstractNumId w:val="17"/>
+  </w:num>
+  <w:num w:numId="12">
+    <w:abstractNumId w:val="14"/>
+  </w:num>
+  <w:num w:numId="13">
+    <w:abstractNumId w:val="24"/>
+  </w:num>
+  <w:num w:numId="14">
+    <w:abstractNumId w:val="23"/>
+  </w:num>
+  <w:num w:numId="15">
+    <w:abstractNumId w:val="1"/>
+  </w:num>
+  <w:num w:numId="16">
+    <w:abstractNumId w:val="8"/>
+  </w:num>
+  <w:num w:numId="17">
+    <w:abstractNumId w:val="11"/>
+  </w:num>
+  <w:num w:numId="18">
+    <w:abstractNumId w:val="16"/>
+  </w:num>
+  <w:num w:numId="19">
     <w:abstractNumId w:val="15"/>
   </w:num>
-  <w:num w:numId="5">
+  <w:num w:numId="20">
+    <w:abstractNumId w:val="19"/>
+  </w:num>
+  <w:num w:numId="21">
+    <w:abstractNumId w:val="20"/>
+  </w:num>
+  <w:num w:numId="22">
     <w:abstractNumId w:val="22"/>
   </w:num>
-  <w:num w:numId="6">
-    <w:abstractNumId w:val="10"/>
+  <w:num w:numId="23">
+    <w:abstractNumId w:val="9"/>
   </w:num>
-  <w:num w:numId="7">
-    <w:abstractNumId w:val="23"/>
+  <w:num w:numId="24">
+    <w:abstractNumId w:val="25"/>
   </w:num>
-  <w:num w:numId="8">
-    <w:abstractNumId w:val="3"/>
-  </w:num>
-  <w:num w:numId="9">
-    <w:abstractNumId w:val="1"/>
-  </w:num>
-  <w:num w:numId="10">
-    <w:abstractNumId w:val="8"/>
-  </w:num>
-  <w:num w:numId="11">
-    <w:abstractNumId w:val="14"/>
-  </w:num>
-  <w:num w:numId="12">
-    <w:abstractNumId w:val="11"/>
-  </w:num>
-  <w:num w:numId="13">
-    <w:abstractNumId w:val="20"/>
-  </w:num>
-  <w:num w:numId="14">
-    <w:abstractNumId w:val="19"/>
-  </w:num>
-  <w:num w:numId="15">
+  <w:num w:numId="25">
     <w:abstractNumId w:val="0"/>
   </w:num>
-  <w:num w:numId="16">
-    <w:abstractNumId w:val="6"/>
-  </w:num>
-  <w:num w:numId="17">
-    <w:abstractNumId w:val="9"/>
-  </w:num>
-  <w:num w:numId="18">
-    <w:abstractNumId w:val="13"/>
-  </w:num>
-  <w:num w:numId="19">
-    <w:abstractNumId w:val="12"/>
-  </w:num>
-  <w:num w:numId="20">
-    <w:abstractNumId w:val="16"/>
-  </w:num>
-  <w:num w:numId="21">
-    <w:abstractNumId w:val="17"/>
-  </w:num>
-  <w:num w:numId="22">
-    <w:abstractNumId w:val="18"/>
-  </w:num>
-  <w:num w:numId="23">
+  <w:num w:numId="26">
     <w:abstractNumId w:val="7"/>
   </w:num>
-  <w:num w:numId="24">
+  <w:num w:numId="27">
     <w:abstractNumId w:val="21"/>
+  </w:num>
+  <w:num w:numId="28">
+    <w:abstractNumId w:val="12"/>
   </w:num>
 </w:numbering>
 </file>
@@ -6379,7 +5946,7 @@
 </file>
 
 <file path=customXml/itemProps1.xml><?xml version="1.0" encoding="utf-8"?>
-<ds:datastoreItem xmlns:ds="http://schemas.openxmlformats.org/officeDocument/2006/customXml" ds:itemID="{8FEA7736-9DE9-416F-B362-82D3D678A6B1}">
+<ds:datastoreItem xmlns:ds="http://schemas.openxmlformats.org/officeDocument/2006/customXml" ds:itemID="{9A7478D8-92A4-43C0-A043-3606E21E912C}">
   <ds:schemaRefs>
     <ds:schemaRef ds:uri="http://schemas.openxmlformats.org/officeDocument/2006/bibliography"/>
   </ds:schemaRefs>

</xml_diff>